<commit_message>
how to ms changes
</commit_message>
<xml_diff>
--- a/content/resources/how-to/write-a-manuscript/manuscript-template.docx
+++ b/content/resources/how-to/write-a-manuscript/manuscript-template.docx
@@ -318,9 +318,108 @@
         <w:jc w:val="center"/>
         <w:rPr>
           <w:color w:val="auto"/>
-          <w:sz w:val="22"/>
-        </w:rPr>
-      </w:pPr>
+        </w:rPr>
+      </w:pPr>
+      <w:r>
+        <w:rPr>
+          <w:color w:val="auto"/>
+        </w:rPr>
+        <w:t xml:space="preserve">ORCID </w:t>
+      </w:r>
+      <w:proofErr w:type="spellStart"/>
+      <w:r>
+        <w:rPr>
+          <w:color w:val="auto"/>
+        </w:rPr>
+        <w:t>iDs</w:t>
+      </w:r>
+      <w:proofErr w:type="spellEnd"/>
+      <w:r>
+        <w:rPr>
+          <w:color w:val="auto"/>
+        </w:rPr>
+        <w:t xml:space="preserve">: [F.A.] </w:t>
+      </w:r>
+      <w:r>
+        <w:rPr>
+          <w:rFonts w:cstheme="minorHAnsi"/>
+          <w:szCs w:val="22"/>
+        </w:rPr>
+        <w:t>0000-0001</w:t>
+      </w:r>
+      <w:r>
+        <w:rPr>
+          <w:rFonts w:cstheme="minorHAnsi"/>
+          <w:szCs w:val="22"/>
+        </w:rPr>
+        <w:t>-</w:t>
+      </w:r>
+      <w:r>
+        <w:rPr>
+          <w:rFonts w:cstheme="minorHAnsi"/>
+          <w:szCs w:val="22"/>
+        </w:rPr>
+        <w:t>1234</w:t>
+      </w:r>
+      <w:r>
+        <w:rPr>
+          <w:rFonts w:cstheme="minorHAnsi"/>
+          <w:szCs w:val="22"/>
+        </w:rPr>
+        <w:t>-</w:t>
+      </w:r>
+      <w:r>
+        <w:rPr>
+          <w:rFonts w:cstheme="minorHAnsi"/>
+          <w:szCs w:val="22"/>
+        </w:rPr>
+        <w:t>1234</w:t>
+      </w:r>
+      <w:r>
+        <w:rPr>
+          <w:rFonts w:cstheme="minorHAnsi"/>
+          <w:szCs w:val="22"/>
+        </w:rPr>
+        <w:t>; [S.C.] 0000-0002-</w:t>
+      </w:r>
+      <w:r>
+        <w:rPr>
+          <w:rFonts w:cstheme="minorHAnsi"/>
+          <w:szCs w:val="22"/>
+        </w:rPr>
+        <w:t>1234</w:t>
+      </w:r>
+      <w:r>
+        <w:rPr>
+          <w:rFonts w:cstheme="minorHAnsi"/>
+          <w:szCs w:val="22"/>
+        </w:rPr>
+        <w:t>-</w:t>
+      </w:r>
+      <w:r>
+        <w:rPr>
+          <w:rFonts w:cstheme="minorHAnsi"/>
+          <w:szCs w:val="22"/>
+        </w:rPr>
+        <w:t>1243</w:t>
+      </w:r>
+      <w:r>
+        <w:rPr>
+          <w:rFonts w:cstheme="minorHAnsi"/>
+          <w:szCs w:val="22"/>
+        </w:rPr>
+        <w:t xml:space="preserve">; [H.R.B.] </w:t>
+      </w:r>
+      <w:hyperlink r:id="rId10" w:history="1">
+        <w:r>
+          <w:rPr>
+            <w:rStyle w:val="Hyperlink"/>
+            <w:rFonts w:cstheme="minorHAnsi"/>
+            <w:szCs w:val="22"/>
+          </w:rPr>
+          <w:t>0000-0002-2628-7738</w:t>
+        </w:r>
+      </w:hyperlink>
     </w:p>
     <w:p>
       <w:pPr>
@@ -445,7 +544,7 @@
         </w:rPr>
         <w:t xml:space="preserve">The stimuli, experimental data, and analysis code of this study are publicly available for download from </w:t>
       </w:r>
-      <w:hyperlink r:id="rId10" w:history="1">
+      <w:hyperlink r:id="rId11" w:history="1">
         <w:r>
           <w:rPr>
             <w:rStyle w:val="Hyperlink"/>
@@ -1760,7 +1859,7 @@
                     </pic:cNvPicPr>
                   </pic:nvPicPr>
                   <pic:blipFill>
-                    <a:blip r:embed="rId11" cstate="print">
+                    <a:blip r:embed="rId12" cstate="print">
                       <a:extLst>
                         <a:ext uri="{28A0092B-C50C-407E-A947-70E740481C1C}">
                           <a14:useLocalDpi xmlns:a14="http://schemas.microsoft.com/office/drawing/2010/main" val="0"/>
@@ -3559,8 +3658,6 @@
           <w:szCs w:val="24"/>
         </w:rPr>
       </w:pPr>
-      <w:bookmarkStart w:id="14" w:name="_GoBack"/>
-      <w:bookmarkEnd w:id="14"/>
     </w:p>
     <w:p>
       <w:pPr>
@@ -3875,7 +3972,7 @@
                     </pic:cNvPicPr>
                   </pic:nvPicPr>
                   <pic:blipFill>
-                    <a:blip r:embed="rId12" cstate="print">
+                    <a:blip r:embed="rId13" cstate="print">
                       <a:extLst>
                         <a:ext uri="{28A0092B-C50C-407E-A947-70E740481C1C}">
                           <a14:useLocalDpi xmlns:a14="http://schemas.microsoft.com/office/drawing/2010/main" val="0"/>
@@ -3919,10 +4016,10 @@
           <w:szCs w:val="24"/>
         </w:rPr>
       </w:pPr>
-      <w:bookmarkStart w:id="15" w:name="_Ref516054711"/>
-      <w:bookmarkStart w:id="16" w:name="_Toc516054616"/>
-      <w:bookmarkStart w:id="17" w:name="_Toc34056606"/>
-      <w:bookmarkStart w:id="18" w:name="_Toc109469369"/>
+      <w:bookmarkStart w:id="14" w:name="_Ref516054711"/>
+      <w:bookmarkStart w:id="15" w:name="_Toc516054616"/>
+      <w:bookmarkStart w:id="16" w:name="_Toc34056606"/>
+      <w:bookmarkStart w:id="17" w:name="_Toc109469369"/>
       <w:r>
         <w:rPr>
           <w:b/>
@@ -3982,6 +4079,17 @@
         </w:rPr>
         <w:fldChar w:fldCharType="end"/>
       </w:r>
+      <w:bookmarkEnd w:id="14"/>
+      <w:r>
+        <w:rPr>
+          <w:b/>
+          <w:color w:val="auto"/>
+          <w:sz w:val="22"/>
+          <w:szCs w:val="24"/>
+          <w:lang w:val="en-GB"/>
+        </w:rPr>
+        <w:t xml:space="preserve">. </w:t>
+      </w:r>
       <w:bookmarkEnd w:id="15"/>
       <w:r>
         <w:rPr>
@@ -3991,202 +4099,191 @@
           <w:szCs w:val="24"/>
           <w:lang w:val="en-GB"/>
         </w:rPr>
+        <w:t>My factor of interest, manipulated in Experiment 1, influences speech perception</w:t>
+      </w:r>
+      <w:r>
+        <w:rPr>
+          <w:b/>
+          <w:color w:val="auto"/>
+          <w:sz w:val="22"/>
+          <w:szCs w:val="24"/>
+        </w:rPr>
+        <w:t>.</w:t>
+      </w:r>
+      <w:r>
+        <w:rPr>
+          <w:color w:val="auto"/>
+          <w:sz w:val="22"/>
+          <w:szCs w:val="24"/>
+        </w:rPr>
+        <w:t xml:space="preserve"> Use a caption title that forms a full sentence with a verb, describing the main outcome. </w:t>
+      </w:r>
+      <w:proofErr w:type="gramStart"/>
+      <w:r>
+        <w:rPr>
+          <w:color w:val="auto"/>
+          <w:sz w:val="22"/>
+          <w:szCs w:val="24"/>
+        </w:rPr>
+        <w:t>Also</w:t>
+      </w:r>
+      <w:proofErr w:type="gramEnd"/>
+      <w:r>
+        <w:rPr>
+          <w:color w:val="auto"/>
+          <w:sz w:val="22"/>
+          <w:szCs w:val="24"/>
+        </w:rPr>
+        <w:t xml:space="preserve"> include which experiment this figure belongs to, for readers who lost track of which figure went with which experiment. Ideally, readers should be able to understand the study design and outcomes by scanning the figures and captions alone. Include descriptive statements to take readers by the hand, such as “Condition 1 (blue) showed a higher proportion of /s/ responses (red) compared to Condition 2, suggesting that my factor of interest biased perception towards /s/”</w:t>
+      </w:r>
+      <w:r>
+        <w:rPr>
+          <w:color w:val="auto"/>
+          <w:sz w:val="22"/>
+          <w:szCs w:val="24"/>
+          <w:lang w:val="en-GB"/>
+        </w:rPr>
         <w:t xml:space="preserve">. </w:t>
       </w:r>
+      <w:r>
+        <w:rPr>
+          <w:color w:val="auto"/>
+          <w:sz w:val="22"/>
+          <w:szCs w:val="24"/>
+        </w:rPr>
+        <w:t xml:space="preserve">Make sure to explain all details seen in the figure, such as </w:t>
+      </w:r>
+      <w:proofErr w:type="gramStart"/>
+      <w:r>
+        <w:rPr>
+          <w:color w:val="auto"/>
+          <w:sz w:val="22"/>
+          <w:szCs w:val="24"/>
+        </w:rPr>
+        <w:t>color coding</w:t>
+      </w:r>
+      <w:proofErr w:type="gramEnd"/>
+      <w:r>
+        <w:rPr>
+          <w:color w:val="auto"/>
+          <w:sz w:val="22"/>
+          <w:szCs w:val="24"/>
+        </w:rPr>
+        <w:t xml:space="preserve">, line types, etc. </w:t>
+      </w:r>
+      <w:r>
+        <w:rPr>
+          <w:color w:val="auto"/>
+          <w:sz w:val="22"/>
+          <w:szCs w:val="24"/>
+        </w:rPr>
+        <w:t xml:space="preserve">Make sure your color coding is still visible when printed in black and white and </w:t>
+      </w:r>
+      <w:r>
+        <w:rPr>
+          <w:color w:val="auto"/>
+          <w:sz w:val="22"/>
+          <w:szCs w:val="24"/>
+        </w:rPr>
+        <w:t xml:space="preserve">that it </w:t>
+      </w:r>
+      <w:r>
+        <w:rPr>
+          <w:color w:val="auto"/>
+          <w:sz w:val="22"/>
+          <w:szCs w:val="24"/>
+        </w:rPr>
+        <w:t xml:space="preserve">is legible for color-blind readers. </w:t>
+      </w:r>
+      <w:proofErr w:type="gramStart"/>
+      <w:r>
+        <w:rPr>
+          <w:color w:val="auto"/>
+          <w:sz w:val="22"/>
+          <w:szCs w:val="24"/>
+        </w:rPr>
+        <w:t>Also</w:t>
+      </w:r>
+      <w:proofErr w:type="gramEnd"/>
+      <w:r>
+        <w:rPr>
+          <w:color w:val="auto"/>
+          <w:sz w:val="22"/>
+          <w:szCs w:val="24"/>
+        </w:rPr>
+        <w:t xml:space="preserve"> use large font sizes. </w:t>
+      </w:r>
+      <w:r>
+        <w:rPr>
+          <w:color w:val="auto"/>
+          <w:sz w:val="22"/>
+          <w:szCs w:val="24"/>
+        </w:rPr>
+        <w:t xml:space="preserve">Next to the </w:t>
+      </w:r>
+      <w:proofErr w:type="spellStart"/>
+      <w:r>
+        <w:rPr>
+          <w:color w:val="auto"/>
+          <w:sz w:val="22"/>
+          <w:szCs w:val="24"/>
+        </w:rPr>
+        <w:t>png</w:t>
+      </w:r>
+      <w:proofErr w:type="spellEnd"/>
+      <w:r>
+        <w:rPr>
+          <w:color w:val="auto"/>
+          <w:sz w:val="22"/>
+          <w:szCs w:val="24"/>
+        </w:rPr>
+        <w:t xml:space="preserve"> or jpg images in the manuscript itself, make sure to submit vector-based image formats when submitting the paper such as pdf or eps</w:t>
+      </w:r>
+      <w:r>
+        <w:rPr>
+          <w:color w:val="auto"/>
+          <w:sz w:val="22"/>
+          <w:szCs w:val="24"/>
+        </w:rPr>
+        <w:t xml:space="preserve"> to avoid pixelated images</w:t>
+      </w:r>
+      <w:r>
+        <w:rPr>
+          <w:color w:val="auto"/>
+          <w:sz w:val="22"/>
+          <w:szCs w:val="24"/>
+        </w:rPr>
+        <w:t xml:space="preserve">. </w:t>
+      </w:r>
+      <w:r>
+        <w:rPr>
+          <w:color w:val="auto"/>
+          <w:sz w:val="22"/>
+          <w:szCs w:val="24"/>
+          <w:lang w:val="en-GB"/>
+        </w:rPr>
+        <w:t>Error bars enclose 1.96 x SE on either side; that is, the 95% confidence intervals</w:t>
+      </w:r>
+      <w:r>
+        <w:rPr>
+          <w:color w:val="auto"/>
+          <w:sz w:val="22"/>
+          <w:szCs w:val="24"/>
+          <w:lang w:val="en-GB"/>
+        </w:rPr>
+        <w:t xml:space="preserve"> over the entire dataset</w:t>
+      </w:r>
+      <w:r>
+        <w:rPr>
+          <w:color w:val="auto"/>
+          <w:sz w:val="22"/>
+          <w:szCs w:val="24"/>
+          <w:lang w:val="en-GB"/>
+        </w:rPr>
+        <w:t>.</w:t>
+      </w:r>
       <w:bookmarkEnd w:id="16"/>
-      <w:r>
-        <w:rPr>
-          <w:b/>
-          <w:color w:val="auto"/>
-          <w:sz w:val="22"/>
-          <w:szCs w:val="24"/>
-          <w:lang w:val="en-GB"/>
-        </w:rPr>
-        <w:t>My factor of interest, manipulated in Experiment 1, influences speech perception</w:t>
-      </w:r>
-      <w:r>
-        <w:rPr>
-          <w:b/>
-          <w:color w:val="auto"/>
-          <w:sz w:val="22"/>
-          <w:szCs w:val="24"/>
-        </w:rPr>
-        <w:t>.</w:t>
-      </w:r>
-      <w:r>
-        <w:rPr>
-          <w:color w:val="auto"/>
-          <w:sz w:val="22"/>
-          <w:szCs w:val="24"/>
-        </w:rPr>
-        <w:t xml:space="preserve"> Use a caption title that forms a full sentence with a verb, describing the main outcome. </w:t>
-      </w:r>
-      <w:proofErr w:type="gramStart"/>
-      <w:r>
-        <w:rPr>
-          <w:color w:val="auto"/>
-          <w:sz w:val="22"/>
-          <w:szCs w:val="24"/>
-        </w:rPr>
-        <w:t>Also</w:t>
-      </w:r>
-      <w:proofErr w:type="gramEnd"/>
-      <w:r>
-        <w:rPr>
-          <w:color w:val="auto"/>
-          <w:sz w:val="22"/>
-          <w:szCs w:val="24"/>
-        </w:rPr>
-        <w:t xml:space="preserve"> include which experiment this figure belongs to, for readers who lost track of which figure went with which experiment. Ideally, readers should be able to understand the study design and outcomes by scanning the figures and captions alone. Include descriptive statements to take readers by the hand, such as “Condition 1 (blue) showed a higher proportion of /s/ responses (red) compared to Condition 2, suggesting that my factor of interest biased perception towards /s/”</w:t>
-      </w:r>
-      <w:r>
-        <w:rPr>
-          <w:color w:val="auto"/>
-          <w:sz w:val="22"/>
-          <w:szCs w:val="24"/>
-          <w:lang w:val="en-GB"/>
-        </w:rPr>
-        <w:t xml:space="preserve">. </w:t>
-      </w:r>
-      <w:r>
-        <w:rPr>
-          <w:color w:val="auto"/>
-          <w:sz w:val="22"/>
-          <w:szCs w:val="24"/>
-        </w:rPr>
-        <w:t xml:space="preserve">Make sure to explain all details seen in the figure, such as </w:t>
-      </w:r>
-      <w:proofErr w:type="gramStart"/>
-      <w:r>
-        <w:rPr>
-          <w:color w:val="auto"/>
-          <w:sz w:val="22"/>
-          <w:szCs w:val="24"/>
-        </w:rPr>
-        <w:t>color coding</w:t>
-      </w:r>
-      <w:proofErr w:type="gramEnd"/>
-      <w:r>
-        <w:rPr>
-          <w:color w:val="auto"/>
-          <w:sz w:val="22"/>
-          <w:szCs w:val="24"/>
-        </w:rPr>
-        <w:t xml:space="preserve">, line types, etc. </w:t>
-      </w:r>
-      <w:r>
-        <w:rPr>
-          <w:color w:val="auto"/>
-          <w:sz w:val="22"/>
-          <w:szCs w:val="24"/>
-        </w:rPr>
-        <w:t xml:space="preserve">Make sure your color coding is still visible when printed in black and white and </w:t>
-      </w:r>
-      <w:r>
-        <w:rPr>
-          <w:color w:val="auto"/>
-          <w:sz w:val="22"/>
-          <w:szCs w:val="24"/>
-        </w:rPr>
-        <w:t xml:space="preserve">that it </w:t>
-      </w:r>
-      <w:r>
-        <w:rPr>
-          <w:color w:val="auto"/>
-          <w:sz w:val="22"/>
-          <w:szCs w:val="24"/>
-        </w:rPr>
-        <w:t xml:space="preserve">is legible for color-blind readers. </w:t>
-      </w:r>
-      <w:proofErr w:type="gramStart"/>
-      <w:r>
-        <w:rPr>
-          <w:color w:val="auto"/>
-          <w:sz w:val="22"/>
-          <w:szCs w:val="24"/>
-        </w:rPr>
-        <w:t>Also</w:t>
-      </w:r>
-      <w:proofErr w:type="gramEnd"/>
-      <w:r>
-        <w:rPr>
-          <w:color w:val="auto"/>
-          <w:sz w:val="22"/>
-          <w:szCs w:val="24"/>
-        </w:rPr>
-        <w:t xml:space="preserve"> use large font sizes. </w:t>
-      </w:r>
-      <w:r>
-        <w:rPr>
-          <w:color w:val="auto"/>
-          <w:sz w:val="22"/>
-          <w:szCs w:val="24"/>
-        </w:rPr>
-        <w:t xml:space="preserve">Next to the </w:t>
-      </w:r>
-      <w:proofErr w:type="spellStart"/>
-      <w:r>
-        <w:rPr>
-          <w:color w:val="auto"/>
-          <w:sz w:val="22"/>
-          <w:szCs w:val="24"/>
-        </w:rPr>
-        <w:t>png</w:t>
-      </w:r>
-      <w:proofErr w:type="spellEnd"/>
-      <w:r>
-        <w:rPr>
-          <w:color w:val="auto"/>
-          <w:sz w:val="22"/>
-          <w:szCs w:val="24"/>
-        </w:rPr>
-        <w:t xml:space="preserve"> or jpg images in the manuscript itself, make sure to submit vector-based image formats when submitting the paper such as pdf or eps</w:t>
-      </w:r>
-      <w:r>
-        <w:rPr>
-          <w:color w:val="auto"/>
-          <w:sz w:val="22"/>
-          <w:szCs w:val="24"/>
-        </w:rPr>
-        <w:t xml:space="preserve"> to avoid pixelated images</w:t>
-      </w:r>
-      <w:r>
-        <w:rPr>
-          <w:color w:val="auto"/>
-          <w:sz w:val="22"/>
-          <w:szCs w:val="24"/>
-        </w:rPr>
-        <w:t xml:space="preserve">. </w:t>
-      </w:r>
-      <w:r>
-        <w:rPr>
-          <w:color w:val="auto"/>
-          <w:sz w:val="22"/>
-          <w:szCs w:val="24"/>
-          <w:lang w:val="en-GB"/>
-        </w:rPr>
-        <w:t>Error bars enclose 1.96 x SE on either side; that is, the 95% confidence intervals</w:t>
-      </w:r>
-      <w:r>
-        <w:rPr>
-          <w:color w:val="auto"/>
-          <w:sz w:val="22"/>
-          <w:szCs w:val="24"/>
-          <w:lang w:val="en-GB"/>
-        </w:rPr>
-        <w:t xml:space="preserve"> over the entire dataset</w:t>
-      </w:r>
-      <w:r>
-        <w:rPr>
-          <w:color w:val="auto"/>
-          <w:sz w:val="22"/>
-          <w:szCs w:val="24"/>
-          <w:lang w:val="en-GB"/>
-        </w:rPr>
-        <w:t>.</w:t>
-      </w:r>
       <w:bookmarkEnd w:id="17"/>
-      <w:bookmarkEnd w:id="18"/>
     </w:p>
     <w:p>
       <w:pPr>
@@ -4305,7 +4402,7 @@
           <w:sz w:val="24"/>
           <w:szCs w:val="24"/>
         </w:rPr>
-        <w:instrText xml:space="preserve"> ADDIN ZOTERO_ITEM CSL_CITATION {"citationID":"nQpJ5T6B","properties":{"formattedCitation":"(version 1.0.5; Bates et al., 2015)","plainCitation":"(version 1.0.5; Bates et al., 2015)","noteIndex":0},"citationItems":[{"id":249,"uris":["http://zotero.org/users/4895952/items/VDS8QZZR"],"itemData":{"id":249,"type":"article-journal","container-title":"Journal of Statistical Software","DOI":"doi:10.18637/jss.v067.i01","page":"1-48","title":"Fitting linear mixed-effects models using lme4","volume":"67","author":[{"family":"Bates","given":"Douglas"},{"family":"Maechler","given":"Martin"},{"family":"Bolker","given":"Ben"},{"family":"Walker","given":"Steve"}],"issued":{"date-parts":[["2015"]]}},"prefix":"version 1.0.5;"}],"schema":"https://github.com/citation-style-language/schema/raw/master/csl-citation.json"} </w:instrText>
+        <w:instrText xml:space="preserve"> ADDIN ZOTERO_ITEM CSL_CITATION {"citationID":"8f1Z9tdP","properties":{"formattedCitation":"(version 1.1-30; Bates et al., 2015)","plainCitation":"(version 1.1-30; Bates et al., 2015)","noteIndex":0},"citationItems":[{"id":249,"uris":["http://zotero.org/users/4895952/items/VDS8QZZR"],"itemData":{"id":249,"type":"article-journal","container-title":"Journal of Statistical Software","DOI":"doi:10.18637/jss.v067.i01","page":"1-48","title":"Fitting linear mixed-effects models using lme4","volume":"67","author":[{"family":"Bates","given":"Douglas"},{"family":"Maechler","given":"Martin"},{"family":"Bolker","given":"Ben"},{"family":"Walker","given":"Steve"}],"issued":{"date-parts":[["2015"]]}},"prefix":"version 1.1-30;"}],"schema":"https://github.com/citation-style-language/schema/raw/master/csl-citation.json"} </w:instrText>
       </w:r>
       <w:r>
         <w:rPr>
@@ -4319,7 +4416,7 @@
         <w:rPr>
           <w:sz w:val="24"/>
         </w:rPr>
-        <w:t>(version 1.0.5; Bates et al., 2015)</w:t>
+        <w:t>(version 1.1-30; Bates et al., 2015)</w:t>
       </w:r>
       <w:r>
         <w:rPr>
@@ -4351,7 +4448,7 @@
           <w:sz w:val="24"/>
           <w:szCs w:val="24"/>
         </w:rPr>
-        <w:instrText xml:space="preserve"> ADDIN ZOTERO_ITEM CSL_CITATION {"citationID":"ptxhJDS0","properties":{"formattedCitation":"(R Development Core Team, 2012)","plainCitation":"(R Development Core Team, 2012)","noteIndex":0},"citationItems":[{"id":256,"uris":["http://zotero.org/users/4895952/items/MGDZ6NUE"],"itemData":{"id":256,"type":"article-journal","title":"R: A Language and Environment for Statistical Computing [computer program]","author":[{"literal":"R Development Core Team"}],"issued":{"date-parts":[["2012"]]}}}],"schema":"https://github.com/citation-style-language/schema/raw/master/csl-citation.json"} </w:instrText>
+        <w:instrText xml:space="preserve"> ADDIN ZOTERO_ITEM CSL_CITATION {"citationID":"CWgamvd2","properties":{"formattedCitation":"(version 4.2.1; R Core Team, 2022)","plainCitation":"(version 4.2.1; R Core Team, 2022)","noteIndex":0},"citationItems":[{"id":256,"uris":["http://zotero.org/users/4895952/items/MGDZ6NUE"],"itemData":{"id":256,"type":"article-journal","container-title":"R Foundation for Statistical Computing, Vienna, Austria","title":"R: A Language and Environment for Statistical Computing [computer program]","URL":"https://www.R-project.org/","author":[{"literal":"R Core Team"}],"issued":{"date-parts":[["2022"]]}},"prefix":"version 4.2.1;"}],"schema":"https://github.com/citation-style-language/schema/raw/master/csl-citation.json"} </w:instrText>
       </w:r>
       <w:r>
         <w:rPr>
@@ -4365,7 +4462,7 @@
         <w:rPr>
           <w:sz w:val="24"/>
         </w:rPr>
-        <w:t>(R Development Core Team, 2012)</w:t>
+        <w:t>(version 4.2.1; R Core Team, 2022)</w:t>
       </w:r>
       <w:r>
         <w:rPr>
@@ -5747,7 +5844,7 @@
                     </pic:cNvPicPr>
                   </pic:nvPicPr>
                   <pic:blipFill>
-                    <a:blip r:embed="rId12" cstate="print">
+                    <a:blip r:embed="rId13" cstate="print">
                       <a:extLst>
                         <a:ext uri="{28A0092B-C50C-407E-A947-70E740481C1C}">
                           <a14:useLocalDpi xmlns:a14="http://schemas.microsoft.com/office/drawing/2010/main" val="0"/>
@@ -5791,8 +5888,8 @@
           <w:szCs w:val="24"/>
         </w:rPr>
       </w:pPr>
-      <w:bookmarkStart w:id="19" w:name="_Ref38276318"/>
-      <w:bookmarkStart w:id="20" w:name="_Toc109469370"/>
+      <w:bookmarkStart w:id="18" w:name="_Ref38276318"/>
+      <w:bookmarkStart w:id="19" w:name="_Toc109469370"/>
       <w:r>
         <w:rPr>
           <w:b/>
@@ -5852,63 +5949,63 @@
         </w:rPr>
         <w:fldChar w:fldCharType="end"/>
       </w:r>
+      <w:bookmarkEnd w:id="18"/>
+      <w:r>
+        <w:rPr>
+          <w:b/>
+          <w:color w:val="auto"/>
+          <w:sz w:val="22"/>
+          <w:szCs w:val="24"/>
+          <w:lang w:val="en-GB"/>
+        </w:rPr>
+        <w:t xml:space="preserve">. </w:t>
+      </w:r>
+      <w:r>
+        <w:rPr>
+          <w:b/>
+          <w:color w:val="auto"/>
+          <w:sz w:val="22"/>
+          <w:szCs w:val="24"/>
+        </w:rPr>
+        <w:t xml:space="preserve">Another </w:t>
+      </w:r>
+      <w:r>
+        <w:rPr>
+          <w:b/>
+          <w:color w:val="auto"/>
+          <w:sz w:val="22"/>
+          <w:szCs w:val="24"/>
+          <w:lang w:val="en-GB"/>
+        </w:rPr>
+        <w:t>factor of interest, manipulated in Experiment 2, influences speech perception</w:t>
+      </w:r>
+      <w:r>
+        <w:rPr>
+          <w:b/>
+          <w:color w:val="auto"/>
+          <w:sz w:val="22"/>
+          <w:szCs w:val="24"/>
+        </w:rPr>
+        <w:t>.</w:t>
+      </w:r>
+      <w:r>
+        <w:rPr>
+          <w:color w:val="auto"/>
+          <w:sz w:val="22"/>
+          <w:szCs w:val="24"/>
+        </w:rPr>
+        <w:t xml:space="preserve"> Include all details about the figure and its implications in a long caption</w:t>
+      </w:r>
+      <w:r>
+        <w:rPr>
+          <w:color w:val="auto"/>
+          <w:sz w:val="22"/>
+          <w:szCs w:val="24"/>
+          <w:lang w:val="en-GB"/>
+        </w:rPr>
+        <w:t>.</w:t>
+      </w:r>
       <w:bookmarkEnd w:id="19"/>
-      <w:r>
-        <w:rPr>
-          <w:b/>
-          <w:color w:val="auto"/>
-          <w:sz w:val="22"/>
-          <w:szCs w:val="24"/>
-          <w:lang w:val="en-GB"/>
-        </w:rPr>
-        <w:t xml:space="preserve">. </w:t>
-      </w:r>
-      <w:r>
-        <w:rPr>
-          <w:b/>
-          <w:color w:val="auto"/>
-          <w:sz w:val="22"/>
-          <w:szCs w:val="24"/>
-        </w:rPr>
-        <w:t xml:space="preserve">Another </w:t>
-      </w:r>
-      <w:r>
-        <w:rPr>
-          <w:b/>
-          <w:color w:val="auto"/>
-          <w:sz w:val="22"/>
-          <w:szCs w:val="24"/>
-          <w:lang w:val="en-GB"/>
-        </w:rPr>
-        <w:t>factor of interest, manipulated in Experiment 2, influences speech perception</w:t>
-      </w:r>
-      <w:r>
-        <w:rPr>
-          <w:b/>
-          <w:color w:val="auto"/>
-          <w:sz w:val="22"/>
-          <w:szCs w:val="24"/>
-        </w:rPr>
-        <w:t>.</w:t>
-      </w:r>
-      <w:r>
-        <w:rPr>
-          <w:color w:val="auto"/>
-          <w:sz w:val="22"/>
-          <w:szCs w:val="24"/>
-        </w:rPr>
-        <w:t xml:space="preserve"> Include all details about the figure and its implications in a long caption</w:t>
-      </w:r>
-      <w:r>
-        <w:rPr>
-          <w:color w:val="auto"/>
-          <w:sz w:val="22"/>
-          <w:szCs w:val="24"/>
-          <w:lang w:val="en-GB"/>
-        </w:rPr>
-        <w:t>.</w:t>
-      </w:r>
-      <w:bookmarkEnd w:id="20"/>
     </w:p>
     <w:p>
       <w:pPr>
@@ -6435,8 +6532,8 @@
           <w:szCs w:val="24"/>
         </w:rPr>
       </w:pPr>
-      <w:bookmarkStart w:id="21" w:name="4d34og8" w:colFirst="0" w:colLast="0"/>
-      <w:bookmarkEnd w:id="21"/>
+      <w:bookmarkStart w:id="20" w:name="4d34og8" w:colFirst="0" w:colLast="0"/>
+      <w:bookmarkEnd w:id="20"/>
       <w:r>
         <w:rPr>
           <w:color w:val="auto"/>
@@ -6606,7 +6703,7 @@
         </w:rPr>
         <w:t xml:space="preserve"> </w:t>
       </w:r>
-      <w:hyperlink r:id="rId13" w:history="1">
+      <w:hyperlink r:id="rId14" w:history="1">
         <w:r>
           <w:rPr>
             <w:rStyle w:val="Hyperlink"/>
@@ -6709,7 +6806,15 @@
           <w:sz w:val="24"/>
           <w:szCs w:val="22"/>
         </w:rPr>
-        <w:t xml:space="preserve">, awarded to </w:t>
+        <w:t xml:space="preserve"> (</w:t>
+      </w:r>
+      <w:r>
+        <w:rPr>
+          <w:color w:val="auto"/>
+          <w:sz w:val="24"/>
+          <w:szCs w:val="22"/>
+        </w:rPr>
+        <w:t xml:space="preserve">awarded to </w:t>
       </w:r>
       <w:r>
         <w:rPr>
@@ -6725,15 +6830,39 @@
           <w:sz w:val="24"/>
           <w:szCs w:val="22"/>
         </w:rPr>
-        <w:t>ans Rutger Bosker</w:t>
-      </w:r>
-      <w:r>
-        <w:rPr>
-          <w:color w:val="auto"/>
-          <w:sz w:val="24"/>
-          <w:szCs w:val="22"/>
-        </w:rPr>
-        <w:t>)</w:t>
+        <w:t>.</w:t>
+      </w:r>
+      <w:r>
+        <w:rPr>
+          <w:color w:val="auto"/>
+          <w:sz w:val="24"/>
+          <w:szCs w:val="22"/>
+        </w:rPr>
+        <w:t>R</w:t>
+      </w:r>
+      <w:r>
+        <w:rPr>
+          <w:color w:val="auto"/>
+          <w:sz w:val="24"/>
+          <w:szCs w:val="22"/>
+        </w:rPr>
+        <w:t>.</w:t>
+      </w:r>
+      <w:r>
+        <w:rPr>
+          <w:color w:val="auto"/>
+          <w:sz w:val="24"/>
+          <w:szCs w:val="22"/>
+        </w:rPr>
+        <w:t>B</w:t>
+      </w:r>
+      <w:r>
+        <w:rPr>
+          <w:color w:val="auto"/>
+          <w:sz w:val="24"/>
+          <w:szCs w:val="22"/>
+        </w:rPr>
+        <w:t>.)</w:t>
       </w:r>
       <w:r>
         <w:rPr>
@@ -6871,6 +7000,8 @@
         </w:rPr>
         <w:t>.</w:t>
       </w:r>
+      <w:bookmarkStart w:id="21" w:name="_GoBack"/>
+      <w:bookmarkEnd w:id="21"/>
     </w:p>
     <w:p>
       <w:pPr>
@@ -6918,7 +7049,23 @@
         <w:fldChar w:fldCharType="separate"/>
       </w:r>
       <w:r>
-        <w:t xml:space="preserve">Bates, D., Maechler, M., Bolker, B., &amp; Walker, S. (2015). Fitting linear mixed-effects models using lme4. </w:t>
+        <w:t xml:space="preserve">Bates, D., </w:t>
+      </w:r>
+      <w:proofErr w:type="spellStart"/>
+      <w:r>
+        <w:t>Maechler</w:t>
+      </w:r>
+      <w:proofErr w:type="spellEnd"/>
+      <w:r>
+        <w:t xml:space="preserve">, M., </w:t>
+      </w:r>
+      <w:proofErr w:type="spellStart"/>
+      <w:r>
+        <w:t>Bolker</w:t>
+      </w:r>
+      <w:proofErr w:type="spellEnd"/>
+      <w:r>
+        <w:t xml:space="preserve">, B., &amp; Walker, S. (2015). Fitting linear mixed-effects models using lme4. </w:t>
       </w:r>
       <w:r>
         <w:rPr>
@@ -6946,7 +7093,15 @@
         <w:pStyle w:val="Bibliography"/>
       </w:pPr>
       <w:r>
-        <w:t xml:space="preserve">Bosker, H. R., &amp; Peeters, D. (2021). Beat gestures influence which speech sounds you hear. </w:t>
+        <w:t xml:space="preserve">Bosker, H. R., &amp; </w:t>
+      </w:r>
+      <w:proofErr w:type="spellStart"/>
+      <w:r>
+        <w:t>Peeters</w:t>
+      </w:r>
+      <w:proofErr w:type="spellEnd"/>
+      <w:r>
+        <w:t xml:space="preserve">, D. (2021). Beat gestures influence which speech sounds you hear. </w:t>
       </w:r>
       <w:r>
         <w:rPr>
@@ -7009,17 +7164,17 @@
       </w:pPr>
       <w:r>
         <w:lastRenderedPageBreak/>
-        <w:t xml:space="preserve">R Development Core Team. (2012). </w:t>
+        <w:t xml:space="preserve">R Core Team. (2022). R: A Language and Environment for Statistical Computing [computer program]. </w:t>
       </w:r>
       <w:r>
         <w:rPr>
           <w:i/>
           <w:iCs/>
         </w:rPr>
-        <w:t>R: A Language and Environment for Statistical Computing [computer program]</w:t>
-      </w:r>
-      <w:r>
-        <w:t>.</w:t>
+        <w:t>R Foundation for Statistical Computing, Vienna, Austria</w:t>
+      </w:r>
+      <w:r>
+        <w:t>. https://www.R-project.org/</w:t>
       </w:r>
     </w:p>
     <w:p>
@@ -7038,8 +7193,8 @@
       </w:r>
     </w:p>
     <w:sectPr>
-      <w:headerReference w:type="default" r:id="rId14"/>
-      <w:footerReference w:type="default" r:id="rId15"/>
+      <w:headerReference w:type="default" r:id="rId15"/>
+      <w:footerReference w:type="default" r:id="rId16"/>
       <w:pgSz w:w="12240" w:h="15840"/>
       <w:pgMar w:top="1440" w:right="1440" w:bottom="1440" w:left="1440" w:header="708" w:footer="708" w:gutter="0"/>
       <w:cols w:space="708"/>
@@ -12209,7 +12364,6 @@
   <w:style w:type="character" w:default="1" w:styleId="DefaultParagraphFont">
     <w:name w:val="Default Paragraph Font"/>
     <w:uiPriority w:val="1"/>
-    <w:semiHidden/>
     <w:unhideWhenUsed/>
   </w:style>
   <w:style w:type="table" w:default="1" w:styleId="TableNormal">
@@ -13296,7 +13450,7 @@
 </file>
 
 <file path=customXml/itemProps1.xml><?xml version="1.0" encoding="utf-8"?>
-<ds:datastoreItem xmlns:ds="http://schemas.openxmlformats.org/officeDocument/2006/customXml" ds:itemID="{A13E7A3E-7A27-415E-B8F8-285EAE8A1C2B}">
+<ds:datastoreItem xmlns:ds="http://schemas.openxmlformats.org/officeDocument/2006/customXml" ds:itemID="{383166D8-0418-4E35-8346-78871C2AAEA7}">
   <ds:schemaRefs>
     <ds:schemaRef ds:uri="http://schemas.openxmlformats.org/officeDocument/2006/bibliography"/>
   </ds:schemaRefs>

</xml_diff>

<commit_message>
created alumni category and added podcast newsitem
</commit_message>
<xml_diff>
--- a/content/resources/how-to/write-a-manuscript/manuscript-template.docx
+++ b/content/resources/how-to/write-a-manuscript/manuscript-template.docx
@@ -1,6 +1,6 @@
 
 <file path=word/document.xml><?xml version="1.0" encoding="utf-8"?>
-<w:document xmlns:wpc="http://schemas.microsoft.com/office/word/2010/wordprocessingCanvas" xmlns:cx="http://schemas.microsoft.com/office/drawing/2014/chartex" xmlns:cx1="http://schemas.microsoft.com/office/drawing/2015/9/8/chartex" xmlns:mc="http://schemas.openxmlformats.org/markup-compatibility/2006" xmlns:o="urn:schemas-microsoft-com:office:office" xmlns:r="http://schemas.openxmlformats.org/officeDocument/2006/relationships" xmlns:m="http://schemas.openxmlformats.org/officeDocument/2006/math" xmlns:v="urn:schemas-microsoft-com:vml" xmlns:wp14="http://schemas.microsoft.com/office/word/2010/wordprocessingDrawing" xmlns:wp="http://schemas.openxmlformats.org/drawingml/2006/wordprocessingDrawing" xmlns:w10="urn:schemas-microsoft-com:office:word" xmlns:w="http://schemas.openxmlformats.org/wordprocessingml/2006/main" xmlns:w14="http://schemas.microsoft.com/office/word/2010/wordml" xmlns:w15="http://schemas.microsoft.com/office/word/2012/wordml" xmlns:w16se="http://schemas.microsoft.com/office/word/2015/wordml/symex" xmlns:wpg="http://schemas.microsoft.com/office/word/2010/wordprocessingGroup" xmlns:wpi="http://schemas.microsoft.com/office/word/2010/wordprocessingInk" xmlns:wne="http://schemas.microsoft.com/office/word/2006/wordml" xmlns:wps="http://schemas.microsoft.com/office/word/2010/wordprocessingShape" mc:Ignorable="w14 w15 w16se wp14">
+<w:document xmlns:wpc="http://schemas.microsoft.com/office/word/2010/wordprocessingCanvas" xmlns:cx="http://schemas.microsoft.com/office/drawing/2014/chartex" xmlns:cx1="http://schemas.microsoft.com/office/drawing/2015/9/8/chartex" xmlns:cx2="http://schemas.microsoft.com/office/drawing/2015/10/21/chartex" xmlns:cx3="http://schemas.microsoft.com/office/drawing/2016/5/9/chartex" xmlns:cx4="http://schemas.microsoft.com/office/drawing/2016/5/10/chartex" xmlns:cx5="http://schemas.microsoft.com/office/drawing/2016/5/11/chartex" xmlns:cx6="http://schemas.microsoft.com/office/drawing/2016/5/12/chartex" xmlns:cx7="http://schemas.microsoft.com/office/drawing/2016/5/13/chartex" xmlns:cx8="http://schemas.microsoft.com/office/drawing/2016/5/14/chartex" xmlns:mc="http://schemas.openxmlformats.org/markup-compatibility/2006" xmlns:aink="http://schemas.microsoft.com/office/drawing/2016/ink" xmlns:am3d="http://schemas.microsoft.com/office/drawing/2017/model3d" xmlns:o="urn:schemas-microsoft-com:office:office" xmlns:r="http://schemas.openxmlformats.org/officeDocument/2006/relationships" xmlns:m="http://schemas.openxmlformats.org/officeDocument/2006/math" xmlns:v="urn:schemas-microsoft-com:vml" xmlns:wp14="http://schemas.microsoft.com/office/word/2010/wordprocessingDrawing" xmlns:wp="http://schemas.openxmlformats.org/drawingml/2006/wordprocessingDrawing" xmlns:w10="urn:schemas-microsoft-com:office:word" xmlns:w="http://schemas.openxmlformats.org/wordprocessingml/2006/main" xmlns:w14="http://schemas.microsoft.com/office/word/2010/wordml" xmlns:w15="http://schemas.microsoft.com/office/word/2012/wordml" xmlns:w16cid="http://schemas.microsoft.com/office/word/2016/wordml/cid" xmlns:w16se="http://schemas.microsoft.com/office/word/2015/wordml/symex" xmlns:wpg="http://schemas.microsoft.com/office/word/2010/wordprocessingGroup" xmlns:wpi="http://schemas.microsoft.com/office/word/2010/wordprocessingInk" xmlns:wne="http://schemas.microsoft.com/office/word/2006/wordml" xmlns:wps="http://schemas.microsoft.com/office/word/2010/wordprocessingShape" mc:Ignorable="w14 w15 w16se w16cid wp14">
   <w:body>
     <w:p>
       <w:pPr>
@@ -67,7 +67,6 @@
         <w:rPr>
           <w:color w:val="auto"/>
           <w:sz w:val="22"/>
-          <w:lang w:val="de-DE"/>
         </w:rPr>
       </w:pPr>
       <w:r>
@@ -75,7 +74,6 @@
           <w:color w:val="auto"/>
           <w:sz w:val="28"/>
           <w:szCs w:val="26"/>
-          <w:lang w:val="de-DE"/>
         </w:rPr>
         <w:t xml:space="preserve">First Author </w:t>
       </w:r>
@@ -85,7 +83,6 @@
           <w:sz w:val="28"/>
           <w:szCs w:val="26"/>
           <w:vertAlign w:val="superscript"/>
-          <w:lang w:val="de-DE"/>
         </w:rPr>
         <w:t>a</w:t>
       </w:r>
@@ -94,7 +91,6 @@
           <w:color w:val="auto"/>
           <w:sz w:val="28"/>
           <w:szCs w:val="26"/>
-          <w:lang w:val="de-DE"/>
         </w:rPr>
         <w:t xml:space="preserve">, Second Contributor </w:t>
       </w:r>
@@ -104,7 +100,6 @@
           <w:sz w:val="28"/>
           <w:szCs w:val="26"/>
           <w:vertAlign w:val="superscript"/>
-          <w:lang w:val="de-DE"/>
         </w:rPr>
         <w:t>b</w:t>
       </w:r>
@@ -113,7 +108,6 @@
           <w:color w:val="auto"/>
           <w:sz w:val="28"/>
           <w:szCs w:val="26"/>
-          <w:lang w:val="de-DE"/>
         </w:rPr>
         <w:t xml:space="preserve">, and </w:t>
       </w:r>
@@ -122,7 +116,6 @@
           <w:color w:val="auto"/>
           <w:sz w:val="28"/>
           <w:szCs w:val="26"/>
-          <w:lang w:val="de-DE"/>
         </w:rPr>
         <w:t>Hans Rutger Bosker</w:t>
       </w:r>
@@ -131,7 +124,6 @@
           <w:color w:val="auto"/>
           <w:sz w:val="28"/>
           <w:szCs w:val="26"/>
-          <w:lang w:val="de-DE"/>
         </w:rPr>
         <w:t xml:space="preserve"> </w:t>
       </w:r>
@@ -141,7 +133,6 @@
           <w:sz w:val="28"/>
           <w:szCs w:val="26"/>
           <w:vertAlign w:val="superscript"/>
-          <w:lang w:val="de-DE"/>
         </w:rPr>
         <w:t>a</w:t>
       </w:r>
@@ -151,7 +142,6 @@
           <w:sz w:val="28"/>
           <w:szCs w:val="26"/>
           <w:vertAlign w:val="superscript"/>
-          <w:lang w:val="de-DE"/>
         </w:rPr>
         <w:t>b</w:t>
       </w:r>
@@ -161,7 +151,6 @@
           <w:sz w:val="28"/>
           <w:szCs w:val="26"/>
           <w:vertAlign w:val="superscript"/>
-          <w:lang w:val="de-DE"/>
         </w:rPr>
         <w:t xml:space="preserve"> </w:t>
       </w:r>
@@ -183,7 +172,6 @@
           <w:szCs w:val="16"/>
         </w:rPr>
       </w:pPr>
-      <w:proofErr w:type="gramStart"/>
       <w:r>
         <w:rPr>
           <w:i/>
@@ -194,7 +182,6 @@
         </w:rPr>
         <w:t>a</w:t>
       </w:r>
-      <w:proofErr w:type="gramEnd"/>
       <w:r>
         <w:rPr>
           <w:i/>
@@ -205,73 +192,44 @@
         </w:rPr>
         <w:t xml:space="preserve"> </w:t>
       </w:r>
-      <w:proofErr w:type="spellStart"/>
       <w:r>
         <w:rPr>
           <w:i/>
           <w:sz w:val="18"/>
           <w:szCs w:val="18"/>
         </w:rPr>
-        <w:t>Donders</w:t>
-      </w:r>
-      <w:proofErr w:type="spellEnd"/>
+        <w:t xml:space="preserve">Donders Institute for Brain, Cognition and </w:t>
+      </w:r>
+      <w:proofErr w:type="spellStart"/>
       <w:r>
         <w:rPr>
           <w:i/>
           <w:sz w:val="18"/>
           <w:szCs w:val="18"/>
         </w:rPr>
-        <w:t xml:space="preserve"> Institute for Brain, Cognition and </w:t>
-      </w:r>
-      <w:proofErr w:type="spellStart"/>
+        <w:t>Behaviour</w:t>
+      </w:r>
+      <w:proofErr w:type="spellEnd"/>
       <w:r>
         <w:rPr>
           <w:i/>
           <w:sz w:val="18"/>
           <w:szCs w:val="18"/>
         </w:rPr>
-        <w:t>Behaviour</w:t>
-      </w:r>
-      <w:proofErr w:type="spellEnd"/>
-      <w:r>
+        <w:t>, Radboud University, Nijmegen, the Netherlands</w:t>
+      </w:r>
+    </w:p>
+    <w:p>
+      <w:pPr>
+        <w:spacing w:line="480" w:lineRule="auto"/>
+        <w:jc w:val="center"/>
         <w:rPr>
           <w:i/>
+          <w:color w:val="auto"/>
           <w:sz w:val="18"/>
           <w:szCs w:val="18"/>
         </w:rPr>
-        <w:t xml:space="preserve">, </w:t>
-      </w:r>
-      <w:proofErr w:type="spellStart"/>
-      <w:r>
-        <w:rPr>
-          <w:i/>
-          <w:sz w:val="18"/>
-          <w:szCs w:val="18"/>
-        </w:rPr>
-        <w:t>Radboud</w:t>
-      </w:r>
-      <w:proofErr w:type="spellEnd"/>
-      <w:r>
-        <w:rPr>
-          <w:i/>
-          <w:sz w:val="18"/>
-          <w:szCs w:val="18"/>
-        </w:rPr>
-        <w:t xml:space="preserve"> University, Nijmegen, the Netherlands</w:t>
-      </w:r>
-    </w:p>
-    <w:p>
-      <w:pPr>
-        <w:spacing w:line="480" w:lineRule="auto"/>
-        <w:jc w:val="center"/>
-        <w:rPr>
-          <w:i/>
-          <w:color w:val="auto"/>
-          <w:sz w:val="18"/>
-          <w:szCs w:val="18"/>
-        </w:rPr>
-      </w:pPr>
-      <w:proofErr w:type="gramStart"/>
+      </w:pPr>
       <w:r>
         <w:rPr>
           <w:i/>
@@ -282,7 +240,6 @@
         </w:rPr>
         <w:t>b</w:t>
       </w:r>
-      <w:proofErr w:type="gramEnd"/>
       <w:r>
         <w:rPr>
           <w:i/>
@@ -410,7 +367,7 @@
         </w:rPr>
         <w:t xml:space="preserve">; [H.R.B.] </w:t>
       </w:r>
-      <w:hyperlink r:id="rId10" w:history="1">
+      <w:hyperlink r:id="rId11" w:history="1">
         <w:r>
           <w:rPr>
             <w:rStyle w:val="Hyperlink"/>
@@ -544,7 +501,7 @@
         </w:rPr>
         <w:t xml:space="preserve">The stimuli, experimental data, and analysis code of this study are publicly available for download from </w:t>
       </w:r>
-      <w:hyperlink r:id="rId11" w:history="1">
+      <w:hyperlink r:id="rId12" w:history="1">
         <w:r>
           <w:rPr>
             <w:rStyle w:val="Hyperlink"/>
@@ -568,7 +525,7 @@
           <w:sz w:val="24"/>
           <w:szCs w:val="22"/>
         </w:rPr>
-        <w:t>under a CC BY-NC 4.0 license.</w:t>
+        <w:t>under a CC BY 4.0 license.</w:t>
       </w:r>
     </w:p>
     <w:p>
@@ -727,25 +684,23 @@
           <w:sz w:val="24"/>
           <w:szCs w:val="24"/>
         </w:rPr>
-        <w:t xml:space="preserve"> </w:t>
-      </w:r>
-      <w:proofErr w:type="gramStart"/>
+        <w:t xml:space="preserve"> So even if the maximum word limit for abstracts is 250 words, an abstract of 200 words is just fine. Avoid paragraphs within an abstract: the entire story should ideally be one consistent whole. </w:t>
+      </w:r>
       <w:r>
         <w:rPr>
           <w:color w:val="000000" w:themeColor="text1"/>
           <w:sz w:val="24"/>
           <w:szCs w:val="24"/>
         </w:rPr>
-        <w:t>So</w:t>
-      </w:r>
-      <w:proofErr w:type="gramEnd"/>
+        <w:t>Do not start the abstract immediately with the experiment design (I’ve seen abstract</w:t>
+      </w:r>
       <w:r>
         <w:rPr>
           <w:color w:val="000000" w:themeColor="text1"/>
           <w:sz w:val="24"/>
           <w:szCs w:val="24"/>
         </w:rPr>
-        <w:t xml:space="preserve"> even if the maximum word limit for abstracts is 250 words, an abstract of 200 words is just fine. Avoid paragraphs within an abstract: the entire story should ideally be one consistent whole. </w:t>
+        <w:t>s</w:t>
       </w:r>
       <w:r>
         <w:rPr>
@@ -753,79 +708,15 @@
           <w:sz w:val="24"/>
           <w:szCs w:val="24"/>
         </w:rPr>
-        <w:t>Do not start the abstract immediately with the experiment design (</w:t>
-      </w:r>
-      <w:proofErr w:type="gramStart"/>
+        <w:t xml:space="preserve"> that start with “We investigated...”). Instead, describe the theoretical important of the study, like: “Humans are capable of ABC. However, whether they can also do XYZ remains unclear. This is important if we are to understand human speech perception. Therefore, we tested...”. </w:t>
+      </w:r>
       <w:r>
         <w:rPr>
           <w:color w:val="000000" w:themeColor="text1"/>
           <w:sz w:val="24"/>
           <w:szCs w:val="24"/>
         </w:rPr>
-        <w:t>I’ve</w:t>
-      </w:r>
-      <w:proofErr w:type="gramEnd"/>
-      <w:r>
-        <w:rPr>
-          <w:color w:val="000000" w:themeColor="text1"/>
-          <w:sz w:val="24"/>
-          <w:szCs w:val="24"/>
-        </w:rPr>
-        <w:t xml:space="preserve"> seen abstract that start with “We investigated...”). Instead, describe the theoretical important of the study, </w:t>
-      </w:r>
-      <w:proofErr w:type="gramStart"/>
-      <w:r>
-        <w:rPr>
-          <w:color w:val="000000" w:themeColor="text1"/>
-          <w:sz w:val="24"/>
-          <w:szCs w:val="24"/>
-        </w:rPr>
-        <w:t>like:</w:t>
-      </w:r>
-      <w:proofErr w:type="gramEnd"/>
-      <w:r>
-        <w:rPr>
-          <w:color w:val="000000" w:themeColor="text1"/>
-          <w:sz w:val="24"/>
-          <w:szCs w:val="24"/>
-        </w:rPr>
-        <w:t xml:space="preserve"> “Humans are capable of ABC. However, whether they can also do XYZ remains unclear. This is important if we are to understand human speech perception. Therefore, we tested...</w:t>
-      </w:r>
-      <w:proofErr w:type="gramStart"/>
-      <w:r>
-        <w:rPr>
-          <w:color w:val="000000" w:themeColor="text1"/>
-          <w:sz w:val="24"/>
-          <w:szCs w:val="24"/>
-        </w:rPr>
-        <w:t>”.</w:t>
-      </w:r>
-      <w:proofErr w:type="gramEnd"/>
-      <w:r>
-        <w:rPr>
-          <w:color w:val="000000" w:themeColor="text1"/>
-          <w:sz w:val="24"/>
-          <w:szCs w:val="24"/>
-        </w:rPr>
-        <w:t xml:space="preserve"> </w:t>
-      </w:r>
-      <w:proofErr w:type="gramStart"/>
-      <w:r>
-        <w:rPr>
-          <w:color w:val="000000" w:themeColor="text1"/>
-          <w:sz w:val="24"/>
-          <w:szCs w:val="24"/>
-        </w:rPr>
-        <w:t>Also</w:t>
-      </w:r>
-      <w:proofErr w:type="gramEnd"/>
-      <w:r>
-        <w:rPr>
-          <w:color w:val="000000" w:themeColor="text1"/>
-          <w:sz w:val="24"/>
-          <w:szCs w:val="24"/>
-        </w:rPr>
-        <w:t xml:space="preserve"> check with the journal whether they require additional sections after the abstract, such as a Significance Statement or Highlights.</w:t>
+        <w:t>Also check with the journal whether they require additional sections after the abstract, such as a Significance Statement or Highlights.</w:t>
       </w:r>
     </w:p>
     <w:p>
@@ -999,27 +890,7 @@
           <w:szCs w:val="24"/>
           <w:lang w:val="en-GB"/>
         </w:rPr>
-        <w:t xml:space="preserve">a </w:t>
-      </w:r>
-      <w:proofErr w:type="spellStart"/>
-      <w:r>
-        <w:rPr>
-          <w:color w:val="auto"/>
-          <w:sz w:val="24"/>
-          <w:szCs w:val="24"/>
-          <w:lang w:val="en-GB"/>
-        </w:rPr>
-        <w:t>Zotero</w:t>
-      </w:r>
-      <w:proofErr w:type="spellEnd"/>
-      <w:r>
-        <w:rPr>
-          <w:color w:val="auto"/>
-          <w:sz w:val="24"/>
-          <w:szCs w:val="24"/>
-          <w:lang w:val="en-GB"/>
-        </w:rPr>
-        <w:t xml:space="preserve"> citation </w:t>
+        <w:t xml:space="preserve">a Zotero citation </w:t>
       </w:r>
       <w:r>
         <w:rPr>
@@ -1260,9 +1131,56 @@
           <w:sz w:val="24"/>
           <w:szCs w:val="24"/>
         </w:rPr>
+        <w:t xml:space="preserve"> participants </w:t>
+      </w:r>
+      <w:r>
+        <w:rPr>
+          <w:color w:val="auto"/>
+          <w:sz w:val="24"/>
+          <w:szCs w:val="22"/>
+        </w:rPr>
+        <w:t xml:space="preserve">were recruited from the </w:t>
+      </w:r>
+      <w:r>
+        <w:rPr>
+          <w:color w:val="auto"/>
+          <w:sz w:val="24"/>
+          <w:szCs w:val="22"/>
+        </w:rPr>
+        <w:t>#</w:t>
+      </w:r>
+      <w:r>
+        <w:rPr>
+          <w:color w:val="auto"/>
+          <w:sz w:val="24"/>
+          <w:szCs w:val="22"/>
+        </w:rPr>
         <w:t xml:space="preserve"> </w:t>
       </w:r>
-      <w:proofErr w:type="gramStart"/>
+      <w:r>
+        <w:rPr>
+          <w:color w:val="auto"/>
+          <w:sz w:val="24"/>
+          <w:szCs w:val="22"/>
+        </w:rPr>
+        <w:t xml:space="preserve">participant pool. </w:t>
+      </w:r>
+      <w:r>
+        <w:rPr>
+          <w:color w:val="auto"/>
+          <w:sz w:val="24"/>
+          <w:szCs w:val="24"/>
+        </w:rPr>
+        <w:t>#</w:t>
+      </w:r>
+      <w:r>
+        <w:rPr>
+          <w:color w:val="auto"/>
+          <w:sz w:val="24"/>
+          <w:szCs w:val="24"/>
+        </w:rPr>
+        <w:t xml:space="preserve"> </w:t>
+      </w:r>
       <w:r>
         <w:rPr>
           <w:color w:val="auto"/>
@@ -1271,28 +1189,19 @@
         </w:rPr>
         <w:t>participants</w:t>
       </w:r>
-      <w:proofErr w:type="gramEnd"/>
-      <w:r>
-        <w:rPr>
-          <w:color w:val="auto"/>
-          <w:sz w:val="24"/>
-          <w:szCs w:val="24"/>
-        </w:rPr>
-        <w:t xml:space="preserve"> </w:t>
-      </w:r>
-      <w:r>
-        <w:rPr>
-          <w:color w:val="auto"/>
-          <w:sz w:val="24"/>
-          <w:szCs w:val="22"/>
-        </w:rPr>
-        <w:t xml:space="preserve">were recruited from the </w:t>
-      </w:r>
-      <w:r>
-        <w:rPr>
-          <w:color w:val="auto"/>
-          <w:sz w:val="24"/>
-          <w:szCs w:val="22"/>
+      <w:r>
+        <w:rPr>
+          <w:color w:val="auto"/>
+          <w:sz w:val="24"/>
+          <w:szCs w:val="24"/>
+        </w:rPr>
+        <w:t xml:space="preserve"> (</w:t>
+      </w:r>
+      <w:r>
+        <w:rPr>
+          <w:color w:val="auto"/>
+          <w:sz w:val="24"/>
+          <w:szCs w:val="24"/>
         </w:rPr>
         <w:t>#</w:t>
       </w:r>
@@ -1300,17 +1209,9 @@
         <w:rPr>
           <w:color w:val="auto"/>
           <w:sz w:val="24"/>
-          <w:szCs w:val="22"/>
-        </w:rPr>
-        <w:t xml:space="preserve"> </w:t>
-      </w:r>
-      <w:r>
-        <w:rPr>
-          <w:color w:val="auto"/>
-          <w:sz w:val="24"/>
-          <w:szCs w:val="22"/>
-        </w:rPr>
-        <w:t xml:space="preserve">participant pool. </w:t>
+          <w:szCs w:val="24"/>
+        </w:rPr>
+        <w:t xml:space="preserve"> females, </w:t>
       </w:r>
       <w:r>
         <w:rPr>
@@ -1326,18 +1227,104 @@
           <w:sz w:val="24"/>
           <w:szCs w:val="24"/>
         </w:rPr>
-        <w:t xml:space="preserve"> </w:t>
-      </w:r>
-      <w:proofErr w:type="gramStart"/>
-      <w:r>
-        <w:rPr>
-          <w:color w:val="auto"/>
-          <w:sz w:val="24"/>
-          <w:szCs w:val="24"/>
-        </w:rPr>
-        <w:t>participants</w:t>
-      </w:r>
-      <w:proofErr w:type="gramEnd"/>
+        <w:t xml:space="preserve"> males; mean age = </w:t>
+      </w:r>
+      <w:r>
+        <w:rPr>
+          <w:color w:val="auto"/>
+          <w:sz w:val="24"/>
+          <w:szCs w:val="24"/>
+        </w:rPr>
+        <w:t>#</w:t>
+      </w:r>
+      <w:r>
+        <w:rPr>
+          <w:color w:val="auto"/>
+          <w:sz w:val="24"/>
+          <w:szCs w:val="24"/>
+        </w:rPr>
+        <w:t xml:space="preserve">, range = </w:t>
+      </w:r>
+      <w:r>
+        <w:rPr>
+          <w:color w:val="auto"/>
+          <w:sz w:val="24"/>
+          <w:szCs w:val="24"/>
+        </w:rPr>
+        <w:t>#</w:t>
+      </w:r>
+      <w:r>
+        <w:rPr>
+          <w:color w:val="auto"/>
+          <w:sz w:val="24"/>
+          <w:szCs w:val="24"/>
+        </w:rPr>
+        <w:t>-</w:t>
+      </w:r>
+      <w:r>
+        <w:rPr>
+          <w:color w:val="auto"/>
+          <w:sz w:val="24"/>
+          <w:szCs w:val="24"/>
+        </w:rPr>
+        <w:t>#</w:t>
+      </w:r>
+      <w:r>
+        <w:rPr>
+          <w:color w:val="auto"/>
+          <w:sz w:val="24"/>
+          <w:szCs w:val="24"/>
+        </w:rPr>
+        <w:t>)</w:t>
+      </w:r>
+      <w:r>
+        <w:rPr>
+          <w:color w:val="auto"/>
+          <w:sz w:val="24"/>
+          <w:szCs w:val="24"/>
+        </w:rPr>
+        <w:t xml:space="preserve"> were assigned to the </w:t>
+      </w:r>
+      <w:r>
+        <w:rPr>
+          <w:color w:val="auto"/>
+          <w:sz w:val="24"/>
+          <w:szCs w:val="24"/>
+        </w:rPr>
+        <w:t># Group</w:t>
+      </w:r>
+      <w:r>
+        <w:rPr>
+          <w:color w:val="auto"/>
+          <w:sz w:val="24"/>
+          <w:szCs w:val="24"/>
+        </w:rPr>
+        <w:t xml:space="preserve"> and the other </w:t>
+      </w:r>
+      <w:r>
+        <w:rPr>
+          <w:color w:val="auto"/>
+          <w:sz w:val="24"/>
+          <w:szCs w:val="24"/>
+        </w:rPr>
+        <w:t xml:space="preserve"># </w:t>
+      </w:r>
+      <w:r>
+        <w:rPr>
+          <w:color w:val="auto"/>
+          <w:sz w:val="24"/>
+          <w:szCs w:val="24"/>
+        </w:rPr>
+        <w:t xml:space="preserve">to the </w:t>
+      </w:r>
+      <w:r>
+        <w:rPr>
+          <w:color w:val="auto"/>
+          <w:sz w:val="24"/>
+          <w:szCs w:val="24"/>
+        </w:rPr>
+        <w:t># Group</w:t>
+      </w:r>
       <w:r>
         <w:rPr>
           <w:color w:val="auto"/>
@@ -1432,142 +1419,6 @@
           <w:sz w:val="24"/>
           <w:szCs w:val="24"/>
         </w:rPr>
-        <w:t xml:space="preserve"> were assigned to the </w:t>
-      </w:r>
-      <w:r>
-        <w:rPr>
-          <w:color w:val="auto"/>
-          <w:sz w:val="24"/>
-          <w:szCs w:val="24"/>
-        </w:rPr>
-        <w:t># Group</w:t>
-      </w:r>
-      <w:r>
-        <w:rPr>
-          <w:color w:val="auto"/>
-          <w:sz w:val="24"/>
-          <w:szCs w:val="24"/>
-        </w:rPr>
-        <w:t xml:space="preserve"> and the other </w:t>
-      </w:r>
-      <w:r>
-        <w:rPr>
-          <w:color w:val="auto"/>
-          <w:sz w:val="24"/>
-          <w:szCs w:val="24"/>
-        </w:rPr>
-        <w:t xml:space="preserve"># </w:t>
-      </w:r>
-      <w:r>
-        <w:rPr>
-          <w:color w:val="auto"/>
-          <w:sz w:val="24"/>
-          <w:szCs w:val="24"/>
-        </w:rPr>
-        <w:t xml:space="preserve">to the </w:t>
-      </w:r>
-      <w:r>
-        <w:rPr>
-          <w:color w:val="auto"/>
-          <w:sz w:val="24"/>
-          <w:szCs w:val="24"/>
-        </w:rPr>
-        <w:t># Group</w:t>
-      </w:r>
-      <w:r>
-        <w:rPr>
-          <w:color w:val="auto"/>
-          <w:sz w:val="24"/>
-          <w:szCs w:val="24"/>
-        </w:rPr>
-        <w:t xml:space="preserve"> (</w:t>
-      </w:r>
-      <w:r>
-        <w:rPr>
-          <w:color w:val="auto"/>
-          <w:sz w:val="24"/>
-          <w:szCs w:val="24"/>
-        </w:rPr>
-        <w:t>#</w:t>
-      </w:r>
-      <w:r>
-        <w:rPr>
-          <w:color w:val="auto"/>
-          <w:sz w:val="24"/>
-          <w:szCs w:val="24"/>
-        </w:rPr>
-        <w:t xml:space="preserve"> females, </w:t>
-      </w:r>
-      <w:r>
-        <w:rPr>
-          <w:color w:val="auto"/>
-          <w:sz w:val="24"/>
-          <w:szCs w:val="24"/>
-        </w:rPr>
-        <w:t>#</w:t>
-      </w:r>
-      <w:r>
-        <w:rPr>
-          <w:color w:val="auto"/>
-          <w:sz w:val="24"/>
-          <w:szCs w:val="24"/>
-        </w:rPr>
-        <w:t xml:space="preserve"> males; mean age = </w:t>
-      </w:r>
-      <w:r>
-        <w:rPr>
-          <w:color w:val="auto"/>
-          <w:sz w:val="24"/>
-          <w:szCs w:val="24"/>
-        </w:rPr>
-        <w:t>#</w:t>
-      </w:r>
-      <w:r>
-        <w:rPr>
-          <w:color w:val="auto"/>
-          <w:sz w:val="24"/>
-          <w:szCs w:val="24"/>
-        </w:rPr>
-        <w:t xml:space="preserve">, range = </w:t>
-      </w:r>
-      <w:r>
-        <w:rPr>
-          <w:color w:val="auto"/>
-          <w:sz w:val="24"/>
-          <w:szCs w:val="24"/>
-        </w:rPr>
-        <w:t>#</w:t>
-      </w:r>
-      <w:r>
-        <w:rPr>
-          <w:color w:val="auto"/>
-          <w:sz w:val="24"/>
-          <w:szCs w:val="24"/>
-        </w:rPr>
-        <w:t>-</w:t>
-      </w:r>
-      <w:r>
-        <w:rPr>
-          <w:color w:val="auto"/>
-          <w:sz w:val="24"/>
-          <w:szCs w:val="24"/>
-        </w:rPr>
-        <w:t>#</w:t>
-      </w:r>
-      <w:r>
-        <w:rPr>
-          <w:color w:val="auto"/>
-          <w:sz w:val="24"/>
-          <w:szCs w:val="24"/>
-        </w:rPr>
-        <w:t>)</w:t>
-      </w:r>
-      <w:r>
-        <w:rPr>
-          <w:color w:val="auto"/>
-          <w:sz w:val="24"/>
-          <w:szCs w:val="24"/>
-        </w:rPr>
         <w:t xml:space="preserve">. </w:t>
       </w:r>
       <w:r>
@@ -1600,25 +1451,7 @@
           <w:sz w:val="24"/>
           <w:szCs w:val="22"/>
         </w:rPr>
-        <w:t xml:space="preserve">Ethics Committee of the Social Sciences department of </w:t>
-      </w:r>
-      <w:proofErr w:type="spellStart"/>
-      <w:r>
-        <w:rPr>
-          <w:color w:val="auto"/>
-          <w:sz w:val="24"/>
-          <w:szCs w:val="22"/>
-        </w:rPr>
-        <w:t>Radboud</w:t>
-      </w:r>
-      <w:proofErr w:type="spellEnd"/>
-      <w:r>
-        <w:rPr>
-          <w:color w:val="auto"/>
-          <w:sz w:val="24"/>
-          <w:szCs w:val="22"/>
-        </w:rPr>
-        <w:t xml:space="preserve"> University (project code: </w:t>
+        <w:t xml:space="preserve">Ethics Committee of the Social Sciences department of Radboud University (project code: </w:t>
       </w:r>
       <w:r>
         <w:rPr>
@@ -1859,7 +1692,7 @@
                     </pic:cNvPicPr>
                   </pic:nvPicPr>
                   <pic:blipFill>
-                    <a:blip r:embed="rId12" cstate="print">
+                    <a:blip r:embed="rId13" cstate="print">
                       <a:extLst>
                         <a:ext uri="{28A0092B-C50C-407E-A947-70E740481C1C}">
                           <a14:useLocalDpi xmlns:a14="http://schemas.microsoft.com/office/drawing/2010/main" val="0"/>
@@ -2023,25 +1856,7 @@
           <w:sz w:val="22"/>
           <w:szCs w:val="24"/>
         </w:rPr>
-        <w:t xml:space="preserve">The longer the caption, the better. Ideally, readers should be able to understand the study design and outcomes by scanning the figures and captions alone. </w:t>
-      </w:r>
-      <w:proofErr w:type="gramStart"/>
-      <w:r>
-        <w:rPr>
-          <w:color w:val="auto"/>
-          <w:sz w:val="22"/>
-          <w:szCs w:val="24"/>
-        </w:rPr>
-        <w:t>Also</w:t>
-      </w:r>
-      <w:proofErr w:type="gramEnd"/>
-      <w:r>
-        <w:rPr>
-          <w:color w:val="auto"/>
-          <w:sz w:val="22"/>
-          <w:szCs w:val="24"/>
-        </w:rPr>
-        <w:t xml:space="preserve"> make sure to explain all details seen in the figure, such as color coding, line types, etc.</w:t>
+        <w:t>The longer the caption, the better. Ideally, readers should be able to understand the study design and outcomes by scanning the figures and captions alone. Also make sure to explain all details seen in the figure, such as color coding, line types, etc.</w:t>
       </w:r>
       <w:bookmarkEnd w:id="10"/>
     </w:p>
@@ -2919,25 +2734,7 @@
           <w:sz w:val="24"/>
           <w:szCs w:val="24"/>
         </w:rPr>
-        <w:t xml:space="preserve"> And </w:t>
-      </w:r>
-      <w:proofErr w:type="gramStart"/>
-      <w:r>
-        <w:rPr>
-          <w:color w:val="000000" w:themeColor="text1"/>
-          <w:sz w:val="24"/>
-          <w:szCs w:val="24"/>
-        </w:rPr>
-        <w:t>it also</w:t>
-      </w:r>
-      <w:proofErr w:type="gramEnd"/>
-      <w:r>
-        <w:rPr>
-          <w:color w:val="000000" w:themeColor="text1"/>
-          <w:sz w:val="24"/>
-          <w:szCs w:val="24"/>
-        </w:rPr>
-        <w:t xml:space="preserve"> has a table </w:t>
+        <w:t xml:space="preserve"> And it also has a table </w:t>
       </w:r>
       <w:r>
         <w:rPr>
@@ -3972,7 +3769,7 @@
                     </pic:cNvPicPr>
                   </pic:nvPicPr>
                   <pic:blipFill>
-                    <a:blip r:embed="rId13" cstate="print">
+                    <a:blip r:embed="rId14" cstate="print">
                       <a:extLst>
                         <a:ext uri="{28A0092B-C50C-407E-A947-70E740481C1C}">
                           <a14:useLocalDpi xmlns:a14="http://schemas.microsoft.com/office/drawing/2010/main" val="0"/>
@@ -4116,34 +3913,32 @@
           <w:sz w:val="22"/>
           <w:szCs w:val="24"/>
         </w:rPr>
-        <w:t xml:space="preserve"> Use a caption title that forms a full sentence with a verb, describing the main outcome. </w:t>
-      </w:r>
-      <w:proofErr w:type="gramStart"/>
+        <w:t xml:space="preserve"> Use a caption title that forms a full sentence with a verb, describing the main outcome. Also include which experiment this figure belongs to, for readers who lost track of which figure went with which experiment. Ideally, readers should be able to understand the study design and outcomes by scanning the figures and captions alone. Include descriptive statements to take readers by the hand, such as “Condition 1 (blue) showed a higher proportion of /s/ responses (red) compared to Condition 2, suggesting that my factor of interest biased perception towards /s/”</w:t>
+      </w:r>
       <w:r>
         <w:rPr>
           <w:color w:val="auto"/>
           <w:sz w:val="22"/>
           <w:szCs w:val="24"/>
-        </w:rPr>
-        <w:t>Also</w:t>
-      </w:r>
-      <w:proofErr w:type="gramEnd"/>
+          <w:lang w:val="en-GB"/>
+        </w:rPr>
+        <w:t xml:space="preserve">. </w:t>
+      </w:r>
       <w:r>
         <w:rPr>
           <w:color w:val="auto"/>
           <w:sz w:val="22"/>
           <w:szCs w:val="24"/>
         </w:rPr>
-        <w:t xml:space="preserve"> include which experiment this figure belongs to, for readers who lost track of which figure went with which experiment. Ideally, readers should be able to understand the study design and outcomes by scanning the figures and captions alone. Include descriptive statements to take readers by the hand, such as “Condition 1 (blue) showed a higher proportion of /s/ responses (red) compared to Condition 2, suggesting that my factor of interest biased perception towards /s/”</w:t>
+        <w:t xml:space="preserve">Make sure to explain all details seen in the figure, such as color coding, line types, etc. </w:t>
       </w:r>
       <w:r>
         <w:rPr>
           <w:color w:val="auto"/>
           <w:sz w:val="22"/>
           <w:szCs w:val="24"/>
-          <w:lang w:val="en-GB"/>
-        </w:rPr>
-        <w:t xml:space="preserve">. </w:t>
+        </w:rPr>
+        <w:t xml:space="preserve">Make sure your color coding is still visible when printed in black and white and </w:t>
       </w:r>
       <w:r>
         <w:rPr>
@@ -4151,67 +3946,23 @@
           <w:sz w:val="22"/>
           <w:szCs w:val="24"/>
         </w:rPr>
-        <w:t xml:space="preserve">Make sure to explain all details seen in the figure, such as </w:t>
-      </w:r>
-      <w:proofErr w:type="gramStart"/>
+        <w:t xml:space="preserve">that it </w:t>
+      </w:r>
       <w:r>
         <w:rPr>
           <w:color w:val="auto"/>
           <w:sz w:val="22"/>
           <w:szCs w:val="24"/>
         </w:rPr>
-        <w:t>color coding</w:t>
-      </w:r>
-      <w:proofErr w:type="gramEnd"/>
+        <w:t xml:space="preserve">is legible for color-blind readers. </w:t>
+      </w:r>
       <w:r>
         <w:rPr>
           <w:color w:val="auto"/>
           <w:sz w:val="22"/>
           <w:szCs w:val="24"/>
         </w:rPr>
-        <w:t xml:space="preserve">, line types, etc. </w:t>
-      </w:r>
-      <w:r>
-        <w:rPr>
-          <w:color w:val="auto"/>
-          <w:sz w:val="22"/>
-          <w:szCs w:val="24"/>
-        </w:rPr>
-        <w:t xml:space="preserve">Make sure your color coding is still visible when printed in black and white and </w:t>
-      </w:r>
-      <w:r>
-        <w:rPr>
-          <w:color w:val="auto"/>
-          <w:sz w:val="22"/>
-          <w:szCs w:val="24"/>
-        </w:rPr>
-        <w:t xml:space="preserve">that it </w:t>
-      </w:r>
-      <w:r>
-        <w:rPr>
-          <w:color w:val="auto"/>
-          <w:sz w:val="22"/>
-          <w:szCs w:val="24"/>
-        </w:rPr>
-        <w:t xml:space="preserve">is legible for color-blind readers. </w:t>
-      </w:r>
-      <w:proofErr w:type="gramStart"/>
-      <w:r>
-        <w:rPr>
-          <w:color w:val="auto"/>
-          <w:sz w:val="22"/>
-          <w:szCs w:val="24"/>
-        </w:rPr>
-        <w:t>Also</w:t>
-      </w:r>
-      <w:proofErr w:type="gramEnd"/>
-      <w:r>
-        <w:rPr>
-          <w:color w:val="auto"/>
-          <w:sz w:val="22"/>
-          <w:szCs w:val="24"/>
-        </w:rPr>
-        <w:t xml:space="preserve"> use large font sizes. </w:t>
+        <w:t xml:space="preserve">Also use large font sizes. </w:t>
       </w:r>
       <w:r>
         <w:rPr>
@@ -4599,25 +4350,7 @@
           <w:sz w:val="24"/>
           <w:szCs w:val="24"/>
         </w:rPr>
-        <w:t xml:space="preserve">using the function </w:t>
-      </w:r>
-      <w:proofErr w:type="gramStart"/>
-      <w:r>
-        <w:rPr>
-          <w:color w:val="auto"/>
-          <w:sz w:val="24"/>
-          <w:szCs w:val="24"/>
-        </w:rPr>
-        <w:t>scale(</w:t>
-      </w:r>
-      <w:proofErr w:type="gramEnd"/>
-      <w:r>
-        <w:rPr>
-          <w:color w:val="auto"/>
-          <w:sz w:val="24"/>
-          <w:szCs w:val="24"/>
-        </w:rPr>
-        <w:t xml:space="preserve">) in R </w:t>
+        <w:t xml:space="preserve">using the function scale() in R </w:t>
       </w:r>
       <w:r>
         <w:rPr>
@@ -5034,25 +4767,7 @@
           <w:sz w:val="24"/>
           <w:szCs w:val="24"/>
         </w:rPr>
-        <w:t xml:space="preserve"> </w:t>
-      </w:r>
-      <w:proofErr w:type="gramStart"/>
-      <w:r>
-        <w:rPr>
-          <w:color w:val="auto"/>
-          <w:sz w:val="24"/>
-          <w:szCs w:val="24"/>
-        </w:rPr>
-        <w:t>And then</w:t>
-      </w:r>
-      <w:proofErr w:type="gramEnd"/>
-      <w:r>
-        <w:rPr>
-          <w:color w:val="auto"/>
-          <w:sz w:val="24"/>
-          <w:szCs w:val="24"/>
-        </w:rPr>
-        <w:t xml:space="preserve"> describe the other outcomes of the model.</w:t>
+        <w:t xml:space="preserve"> And then describe the other outcomes of the model.</w:t>
       </w:r>
     </w:p>
     <w:p>
@@ -5276,9 +4991,32 @@
           <w:sz w:val="24"/>
           <w:szCs w:val="24"/>
         </w:rPr>
+        <w:t xml:space="preserve"># participants </w:t>
+      </w:r>
+      <w:r>
+        <w:rPr>
+          <w:color w:val="auto"/>
+          <w:sz w:val="24"/>
+          <w:szCs w:val="22"/>
+        </w:rPr>
+        <w:t xml:space="preserve">were recruited from the </w:t>
+      </w:r>
+      <w:r>
+        <w:rPr>
+          <w:color w:val="auto"/>
+          <w:sz w:val="24"/>
+          <w:szCs w:val="22"/>
+        </w:rPr>
+        <w:t xml:space="preserve"># participant pool. </w:t>
+      </w:r>
+      <w:r>
+        <w:rPr>
+          <w:color w:val="auto"/>
+          <w:sz w:val="24"/>
+          <w:szCs w:val="24"/>
+        </w:rPr>
         <w:t xml:space="preserve"># </w:t>
       </w:r>
-      <w:proofErr w:type="gramStart"/>
       <w:r>
         <w:rPr>
           <w:color w:val="auto"/>
@@ -5287,49 +5025,6 @@
         </w:rPr>
         <w:t>participants</w:t>
       </w:r>
-      <w:proofErr w:type="gramEnd"/>
-      <w:r>
-        <w:rPr>
-          <w:color w:val="auto"/>
-          <w:sz w:val="24"/>
-          <w:szCs w:val="24"/>
-        </w:rPr>
-        <w:t xml:space="preserve"> </w:t>
-      </w:r>
-      <w:r>
-        <w:rPr>
-          <w:color w:val="auto"/>
-          <w:sz w:val="24"/>
-          <w:szCs w:val="22"/>
-        </w:rPr>
-        <w:t xml:space="preserve">were recruited from the </w:t>
-      </w:r>
-      <w:r>
-        <w:rPr>
-          <w:color w:val="auto"/>
-          <w:sz w:val="24"/>
-          <w:szCs w:val="22"/>
-        </w:rPr>
-        <w:t xml:space="preserve"># participant pool. </w:t>
-      </w:r>
-      <w:r>
-        <w:rPr>
-          <w:color w:val="auto"/>
-          <w:sz w:val="24"/>
-          <w:szCs w:val="24"/>
-        </w:rPr>
-        <w:t xml:space="preserve"># </w:t>
-      </w:r>
-      <w:proofErr w:type="gramStart"/>
-      <w:r>
-        <w:rPr>
-          <w:color w:val="auto"/>
-          <w:sz w:val="24"/>
-          <w:szCs w:val="24"/>
-        </w:rPr>
-        <w:t>participants</w:t>
-      </w:r>
-      <w:proofErr w:type="gramEnd"/>
       <w:r>
         <w:rPr>
           <w:color w:val="auto"/>
@@ -5551,23 +5246,13 @@
           <w:szCs w:val="24"/>
         </w:rPr>
       </w:pPr>
-      <w:proofErr w:type="gramStart"/>
       <w:r>
         <w:rPr>
           <w:color w:val="000000" w:themeColor="text1"/>
           <w:sz w:val="24"/>
           <w:szCs w:val="24"/>
         </w:rPr>
-        <w:t>And</w:t>
-      </w:r>
-      <w:proofErr w:type="gramEnd"/>
-      <w:r>
-        <w:rPr>
-          <w:color w:val="000000" w:themeColor="text1"/>
-          <w:sz w:val="24"/>
-          <w:szCs w:val="24"/>
-        </w:rPr>
-        <w:t xml:space="preserve"> its procedure here.</w:t>
+        <w:t>And its procedure here.</w:t>
       </w:r>
     </w:p>
     <w:p>
@@ -5629,7 +5314,6 @@
         </w:rPr>
         <w:t xml:space="preserve"> </w:t>
       </w:r>
-      <w:proofErr w:type="gramStart"/>
       <w:r>
         <w:rPr>
           <w:color w:val="auto"/>
@@ -5638,7 +5322,6 @@
         </w:rPr>
         <w:t>5</w:t>
       </w:r>
-      <w:proofErr w:type="gramEnd"/>
       <w:r>
         <w:rPr>
           <w:color w:val="auto"/>
@@ -5844,7 +5527,7 @@
                     </pic:cNvPicPr>
                   </pic:nvPicPr>
                   <pic:blipFill>
-                    <a:blip r:embed="rId13" cstate="print">
+                    <a:blip r:embed="rId14" cstate="print">
                       <a:extLst>
                         <a:ext uri="{28A0092B-C50C-407E-A947-70E740481C1C}">
                           <a14:useLocalDpi xmlns:a14="http://schemas.microsoft.com/office/drawing/2010/main" val="0"/>
@@ -6344,7 +6027,6 @@
         </w:rPr>
         <w:t xml:space="preserve"> Extending this model with the predictor Meaningless Data did not improve model fit (</w:t>
       </w:r>
-      <w:proofErr w:type="gramStart"/>
       <w:r>
         <w:rPr>
           <w:color w:val="auto"/>
@@ -6368,16 +6050,7 @@
           <w:sz w:val="24"/>
           <w:szCs w:val="24"/>
         </w:rPr>
-        <w:t>(</w:t>
-      </w:r>
-      <w:proofErr w:type="gramEnd"/>
-      <w:r>
-        <w:rPr>
-          <w:color w:val="auto"/>
-          <w:sz w:val="24"/>
-          <w:szCs w:val="24"/>
-        </w:rPr>
-        <w:t xml:space="preserve">1) = 0.41, </w:t>
+        <w:t xml:space="preserve">(1) = 0.41, </w:t>
       </w:r>
       <w:r>
         <w:rPr>
@@ -6556,25 +6229,7 @@
           <w:sz w:val="24"/>
           <w:szCs w:val="22"/>
         </w:rPr>
-        <w:t xml:space="preserve">speech perception is a fascinating aspect of human behavior. </w:t>
-      </w:r>
-      <w:proofErr w:type="gramStart"/>
-      <w:r>
-        <w:rPr>
-          <w:color w:val="auto"/>
-          <w:sz w:val="24"/>
-          <w:szCs w:val="22"/>
-        </w:rPr>
-        <w:t>And</w:t>
-      </w:r>
-      <w:proofErr w:type="gramEnd"/>
-      <w:r>
-        <w:rPr>
-          <w:color w:val="auto"/>
-          <w:sz w:val="24"/>
-          <w:szCs w:val="22"/>
-        </w:rPr>
-        <w:t xml:space="preserve"> here is another sentence.</w:t>
+        <w:t>speech perception is a fascinating aspect of human behavior. And here is another sentence.</w:t>
       </w:r>
     </w:p>
     <w:p>
@@ -6596,7 +6251,27 @@
           <w:szCs w:val="24"/>
           <w:lang w:val="en-GB"/>
         </w:rPr>
-        <w:t>Use the last paragraph of the General Discussion to summarize the take-away messages from the paper. The final sentence is often the hardest as ideally the paper should end with a ‘bang’. Last words that involve something like ‘Future research will...’ I find really cheesy.</w:t>
+        <w:t xml:space="preserve">Use the last paragraph of the General Discussion to summarize the take-away messages from the paper. The final sentence is often the hardest as ideally the paper should end with a ‘bang’. Last words that involve something like ‘Future research will...’ </w:t>
+      </w:r>
+      <w:r>
+        <w:rPr>
+          <w:color w:val="000000" w:themeColor="text1"/>
+          <w:sz w:val="24"/>
+          <w:szCs w:val="24"/>
+          <w:lang w:val="en-GB"/>
+        </w:rPr>
+        <w:t xml:space="preserve">are </w:t>
+      </w:r>
+      <w:bookmarkStart w:id="21" w:name="_GoBack"/>
+      <w:bookmarkEnd w:id="21"/>
+      <w:r>
+        <w:rPr>
+          <w:color w:val="000000" w:themeColor="text1"/>
+          <w:sz w:val="24"/>
+          <w:szCs w:val="24"/>
+          <w:lang w:val="en-GB"/>
+        </w:rPr>
+        <w:t>cheesy.</w:t>
       </w:r>
     </w:p>
     <w:p>
@@ -6703,7 +6378,7 @@
         </w:rPr>
         <w:t xml:space="preserve"> </w:t>
       </w:r>
-      <w:hyperlink r:id="rId14" w:history="1">
+      <w:hyperlink r:id="rId15" w:history="1">
         <w:r>
           <w:rPr>
             <w:rStyle w:val="Hyperlink"/>
@@ -6726,7 +6401,7 @@
           <w:sz w:val="24"/>
           <w:szCs w:val="22"/>
         </w:rPr>
-        <w:t>under a CC BY-NC 4.0 license</w:t>
+        <w:t>under a CC BY 4.0 license</w:t>
       </w:r>
       <w:r>
         <w:rPr>
@@ -7000,8 +6675,6 @@
         </w:rPr>
         <w:t>.</w:t>
       </w:r>
-      <w:bookmarkStart w:id="21" w:name="_GoBack"/>
-      <w:bookmarkEnd w:id="21"/>
     </w:p>
     <w:p>
       <w:pPr>
@@ -7049,23 +6722,7 @@
         <w:fldChar w:fldCharType="separate"/>
       </w:r>
       <w:r>
-        <w:t xml:space="preserve">Bates, D., </w:t>
-      </w:r>
-      <w:proofErr w:type="spellStart"/>
-      <w:r>
-        <w:t>Maechler</w:t>
-      </w:r>
-      <w:proofErr w:type="spellEnd"/>
-      <w:r>
-        <w:t xml:space="preserve">, M., </w:t>
-      </w:r>
-      <w:proofErr w:type="spellStart"/>
-      <w:r>
-        <w:t>Bolker</w:t>
-      </w:r>
-      <w:proofErr w:type="spellEnd"/>
-      <w:r>
-        <w:t xml:space="preserve">, B., &amp; Walker, S. (2015). Fitting linear mixed-effects models using lme4. </w:t>
+        <w:t xml:space="preserve">Bates, D., Maechler, M., Bolker, B., &amp; Walker, S. (2015). Fitting linear mixed-effects models using lme4. </w:t>
       </w:r>
       <w:r>
         <w:rPr>
@@ -7093,15 +6750,7 @@
         <w:pStyle w:val="Bibliography"/>
       </w:pPr>
       <w:r>
-        <w:t xml:space="preserve">Bosker, H. R., &amp; </w:t>
-      </w:r>
-      <w:proofErr w:type="spellStart"/>
-      <w:r>
-        <w:t>Peeters</w:t>
-      </w:r>
-      <w:proofErr w:type="spellEnd"/>
-      <w:r>
-        <w:t xml:space="preserve">, D. (2021). Beat gestures influence which speech sounds you hear. </w:t>
+        <w:t xml:space="preserve">Bosker, H. R., &amp; Peeters, D. (2021). Beat gestures influence which speech sounds you hear. </w:t>
       </w:r>
       <w:r>
         <w:rPr>
@@ -7129,9 +6778,6 @@
         <w:pStyle w:val="Bibliography"/>
       </w:pPr>
       <w:r>
-        <w:rPr>
-          <w:lang w:val="nl-NL"/>
-        </w:rPr>
         <w:t xml:space="preserve">Quené, H., &amp; Van den Bergh, H. (2008). </w:t>
       </w:r>
       <w:r>
@@ -7193,8 +6839,8 @@
       </w:r>
     </w:p>
     <w:sectPr>
-      <w:headerReference w:type="default" r:id="rId15"/>
-      <w:footerReference w:type="default" r:id="rId16"/>
+      <w:headerReference w:type="default" r:id="rId16"/>
+      <w:footerReference w:type="default" r:id="rId17"/>
       <w:pgSz w:w="12240" w:h="15840"/>
       <w:pgMar w:top="1440" w:right="1440" w:bottom="1440" w:left="1440" w:header="708" w:footer="708" w:gutter="0"/>
       <w:cols w:space="708"/>
@@ -7205,7 +6851,7 @@
 </file>
 
 <file path=word/comments.xml><?xml version="1.0" encoding="utf-8"?>
-<w:comments xmlns:wpc="http://schemas.microsoft.com/office/word/2010/wordprocessingCanvas" xmlns:cx="http://schemas.microsoft.com/office/drawing/2014/chartex" xmlns:cx1="http://schemas.microsoft.com/office/drawing/2015/9/8/chartex" xmlns:mc="http://schemas.openxmlformats.org/markup-compatibility/2006" xmlns:o="urn:schemas-microsoft-com:office:office" xmlns:r="http://schemas.openxmlformats.org/officeDocument/2006/relationships" xmlns:m="http://schemas.openxmlformats.org/officeDocument/2006/math" xmlns:v="urn:schemas-microsoft-com:vml" xmlns:wp14="http://schemas.microsoft.com/office/word/2010/wordprocessingDrawing" xmlns:wp="http://schemas.openxmlformats.org/drawingml/2006/wordprocessingDrawing" xmlns:w10="urn:schemas-microsoft-com:office:word" xmlns:w="http://schemas.openxmlformats.org/wordprocessingml/2006/main" xmlns:w14="http://schemas.microsoft.com/office/word/2010/wordml" xmlns:w15="http://schemas.microsoft.com/office/word/2012/wordml" xmlns:w16se="http://schemas.microsoft.com/office/word/2015/wordml/symex" xmlns:wpg="http://schemas.microsoft.com/office/word/2010/wordprocessingGroup" xmlns:wpi="http://schemas.microsoft.com/office/word/2010/wordprocessingInk" xmlns:wne="http://schemas.microsoft.com/office/word/2006/wordml" xmlns:wps="http://schemas.microsoft.com/office/word/2010/wordprocessingShape" mc:Ignorable="w14 w15 w16se wp14">
+<w:comments xmlns:wpc="http://schemas.microsoft.com/office/word/2010/wordprocessingCanvas" xmlns:cx="http://schemas.microsoft.com/office/drawing/2014/chartex" xmlns:cx1="http://schemas.microsoft.com/office/drawing/2015/9/8/chartex" xmlns:cx2="http://schemas.microsoft.com/office/drawing/2015/10/21/chartex" xmlns:cx3="http://schemas.microsoft.com/office/drawing/2016/5/9/chartex" xmlns:cx4="http://schemas.microsoft.com/office/drawing/2016/5/10/chartex" xmlns:cx5="http://schemas.microsoft.com/office/drawing/2016/5/11/chartex" xmlns:cx6="http://schemas.microsoft.com/office/drawing/2016/5/12/chartex" xmlns:cx7="http://schemas.microsoft.com/office/drawing/2016/5/13/chartex" xmlns:cx8="http://schemas.microsoft.com/office/drawing/2016/5/14/chartex" xmlns:mc="http://schemas.openxmlformats.org/markup-compatibility/2006" xmlns:aink="http://schemas.microsoft.com/office/drawing/2016/ink" xmlns:am3d="http://schemas.microsoft.com/office/drawing/2017/model3d" xmlns:o="urn:schemas-microsoft-com:office:office" xmlns:r="http://schemas.openxmlformats.org/officeDocument/2006/relationships" xmlns:m="http://schemas.openxmlformats.org/officeDocument/2006/math" xmlns:v="urn:schemas-microsoft-com:vml" xmlns:wp14="http://schemas.microsoft.com/office/word/2010/wordprocessingDrawing" xmlns:wp="http://schemas.openxmlformats.org/drawingml/2006/wordprocessingDrawing" xmlns:w10="urn:schemas-microsoft-com:office:word" xmlns:w="http://schemas.openxmlformats.org/wordprocessingml/2006/main" xmlns:w14="http://schemas.microsoft.com/office/word/2010/wordml" xmlns:w15="http://schemas.microsoft.com/office/word/2012/wordml" xmlns:w16cid="http://schemas.microsoft.com/office/word/2016/wordml/cid" xmlns:w16se="http://schemas.microsoft.com/office/word/2015/wordml/symex" xmlns:wpg="http://schemas.microsoft.com/office/word/2010/wordprocessingGroup" xmlns:wpi="http://schemas.microsoft.com/office/word/2010/wordprocessingInk" xmlns:wne="http://schemas.microsoft.com/office/word/2006/wordml" xmlns:wps="http://schemas.microsoft.com/office/word/2010/wordprocessingShape" mc:Ignorable="w14 w15 w16se w16cid wp14">
   <w:comment w:id="1" w:author="Hans Rutger Bosker" w:date="2022-07-23T11:39:00Z" w:initials="HRB">
     <w:p>
       <w:pPr>
@@ -7439,7 +7085,7 @@
 </file>
 
 <file path=word/commentsExtended.xml><?xml version="1.0" encoding="utf-8"?>
-<w15:commentsEx xmlns:wpc="http://schemas.microsoft.com/office/word/2010/wordprocessingCanvas" xmlns:cx="http://schemas.microsoft.com/office/drawing/2014/chartex" xmlns:cx1="http://schemas.microsoft.com/office/drawing/2015/9/8/chartex" xmlns:mc="http://schemas.openxmlformats.org/markup-compatibility/2006" xmlns:o="urn:schemas-microsoft-com:office:office" xmlns:r="http://schemas.openxmlformats.org/officeDocument/2006/relationships" xmlns:m="http://schemas.openxmlformats.org/officeDocument/2006/math" xmlns:v="urn:schemas-microsoft-com:vml" xmlns:wp14="http://schemas.microsoft.com/office/word/2010/wordprocessingDrawing" xmlns:wp="http://schemas.openxmlformats.org/drawingml/2006/wordprocessingDrawing" xmlns:w10="urn:schemas-microsoft-com:office:word" xmlns:w="http://schemas.openxmlformats.org/wordprocessingml/2006/main" xmlns:w14="http://schemas.microsoft.com/office/word/2010/wordml" xmlns:w15="http://schemas.microsoft.com/office/word/2012/wordml" xmlns:w16se="http://schemas.microsoft.com/office/word/2015/wordml/symex" xmlns:wpg="http://schemas.microsoft.com/office/word/2010/wordprocessingGroup" xmlns:wpi="http://schemas.microsoft.com/office/word/2010/wordprocessingInk" xmlns:wne="http://schemas.microsoft.com/office/word/2006/wordml" xmlns:wps="http://schemas.microsoft.com/office/word/2010/wordprocessingShape" mc:Ignorable="w14 w15 w16se wp14">
+<w15:commentsEx xmlns:wpc="http://schemas.microsoft.com/office/word/2010/wordprocessingCanvas" xmlns:cx="http://schemas.microsoft.com/office/drawing/2014/chartex" xmlns:cx1="http://schemas.microsoft.com/office/drawing/2015/9/8/chartex" xmlns:cx2="http://schemas.microsoft.com/office/drawing/2015/10/21/chartex" xmlns:cx3="http://schemas.microsoft.com/office/drawing/2016/5/9/chartex" xmlns:cx4="http://schemas.microsoft.com/office/drawing/2016/5/10/chartex" xmlns:cx5="http://schemas.microsoft.com/office/drawing/2016/5/11/chartex" xmlns:cx6="http://schemas.microsoft.com/office/drawing/2016/5/12/chartex" xmlns:cx7="http://schemas.microsoft.com/office/drawing/2016/5/13/chartex" xmlns:cx8="http://schemas.microsoft.com/office/drawing/2016/5/14/chartex" xmlns:mc="http://schemas.openxmlformats.org/markup-compatibility/2006" xmlns:aink="http://schemas.microsoft.com/office/drawing/2016/ink" xmlns:am3d="http://schemas.microsoft.com/office/drawing/2017/model3d" xmlns:o="urn:schemas-microsoft-com:office:office" xmlns:r="http://schemas.openxmlformats.org/officeDocument/2006/relationships" xmlns:m="http://schemas.openxmlformats.org/officeDocument/2006/math" xmlns:v="urn:schemas-microsoft-com:vml" xmlns:wp14="http://schemas.microsoft.com/office/word/2010/wordprocessingDrawing" xmlns:wp="http://schemas.openxmlformats.org/drawingml/2006/wordprocessingDrawing" xmlns:w10="urn:schemas-microsoft-com:office:word" xmlns:w="http://schemas.openxmlformats.org/wordprocessingml/2006/main" xmlns:w14="http://schemas.microsoft.com/office/word/2010/wordml" xmlns:w15="http://schemas.microsoft.com/office/word/2012/wordml" xmlns:w16cid="http://schemas.microsoft.com/office/word/2016/wordml/cid" xmlns:w16se="http://schemas.microsoft.com/office/word/2015/wordml/symex" xmlns:wpg="http://schemas.microsoft.com/office/word/2010/wordprocessingGroup" xmlns:wpi="http://schemas.microsoft.com/office/word/2010/wordprocessingInk" xmlns:wne="http://schemas.microsoft.com/office/word/2006/wordml" xmlns:wps="http://schemas.microsoft.com/office/word/2010/wordprocessingShape" mc:Ignorable="w14 w15 w16se w16cid wp14">
   <w15:commentEx w15:paraId="323A7484" w15:done="0"/>
   <w15:commentEx w15:paraId="1EB6B32E" w15:done="0"/>
   <w15:commentEx w15:paraId="71BDB649" w15:done="0"/>
@@ -7451,8 +7097,21 @@
 </w15:commentsEx>
 </file>
 
+<file path=word/commentsIds.xml><?xml version="1.0" encoding="utf-8"?>
+<w16cid:commentsIds xmlns:wpc="http://schemas.microsoft.com/office/word/2010/wordprocessingCanvas" xmlns:cx="http://schemas.microsoft.com/office/drawing/2014/chartex" xmlns:cx1="http://schemas.microsoft.com/office/drawing/2015/9/8/chartex" xmlns:cx2="http://schemas.microsoft.com/office/drawing/2015/10/21/chartex" xmlns:cx3="http://schemas.microsoft.com/office/drawing/2016/5/9/chartex" xmlns:cx4="http://schemas.microsoft.com/office/drawing/2016/5/10/chartex" xmlns:cx5="http://schemas.microsoft.com/office/drawing/2016/5/11/chartex" xmlns:cx6="http://schemas.microsoft.com/office/drawing/2016/5/12/chartex" xmlns:cx7="http://schemas.microsoft.com/office/drawing/2016/5/13/chartex" xmlns:cx8="http://schemas.microsoft.com/office/drawing/2016/5/14/chartex" xmlns:mc="http://schemas.openxmlformats.org/markup-compatibility/2006" xmlns:aink="http://schemas.microsoft.com/office/drawing/2016/ink" xmlns:am3d="http://schemas.microsoft.com/office/drawing/2017/model3d" xmlns:o="urn:schemas-microsoft-com:office:office" xmlns:r="http://schemas.openxmlformats.org/officeDocument/2006/relationships" xmlns:m="http://schemas.openxmlformats.org/officeDocument/2006/math" xmlns:v="urn:schemas-microsoft-com:vml" xmlns:wp14="http://schemas.microsoft.com/office/word/2010/wordprocessingDrawing" xmlns:wp="http://schemas.openxmlformats.org/drawingml/2006/wordprocessingDrawing" xmlns:w10="urn:schemas-microsoft-com:office:word" xmlns:w="http://schemas.openxmlformats.org/wordprocessingml/2006/main" xmlns:w14="http://schemas.microsoft.com/office/word/2010/wordml" xmlns:w15="http://schemas.microsoft.com/office/word/2012/wordml" xmlns:w16cid="http://schemas.microsoft.com/office/word/2016/wordml/cid" xmlns:w16se="http://schemas.microsoft.com/office/word/2015/wordml/symex" xmlns:wpg="http://schemas.microsoft.com/office/word/2010/wordprocessingGroup" xmlns:wpi="http://schemas.microsoft.com/office/word/2010/wordprocessingInk" xmlns:wne="http://schemas.microsoft.com/office/word/2006/wordml" xmlns:wps="http://schemas.microsoft.com/office/word/2010/wordprocessingShape" mc:Ignorable="w14 w15 w16se w16cid wp14">
+  <w16cid:commentId w16cid:paraId="323A7484" w16cid:durableId="2A841FF2"/>
+  <w16cid:commentId w16cid:paraId="1EB6B32E" w16cid:durableId="2A841FF3"/>
+  <w16cid:commentId w16cid:paraId="71BDB649" w16cid:durableId="2A841FF4"/>
+  <w16cid:commentId w16cid:paraId="5D7059FF" w16cid:durableId="2A841FF5"/>
+  <w16cid:commentId w16cid:paraId="75938264" w16cid:durableId="2A841FF6"/>
+  <w16cid:commentId w16cid:paraId="35240981" w16cid:durableId="2A841FF7"/>
+  <w16cid:commentId w16cid:paraId="7BE7A412" w16cid:durableId="2A841FF8"/>
+  <w16cid:commentId w16cid:paraId="13C70079" w16cid:durableId="2A841FF9"/>
+</w16cid:commentsIds>
+</file>
+
 <file path=word/endnotes.xml><?xml version="1.0" encoding="utf-8"?>
-<w:endnotes xmlns:wpc="http://schemas.microsoft.com/office/word/2010/wordprocessingCanvas" xmlns:cx="http://schemas.microsoft.com/office/drawing/2014/chartex" xmlns:cx1="http://schemas.microsoft.com/office/drawing/2015/9/8/chartex" xmlns:mc="http://schemas.openxmlformats.org/markup-compatibility/2006" xmlns:o="urn:schemas-microsoft-com:office:office" xmlns:r="http://schemas.openxmlformats.org/officeDocument/2006/relationships" xmlns:m="http://schemas.openxmlformats.org/officeDocument/2006/math" xmlns:v="urn:schemas-microsoft-com:vml" xmlns:wp14="http://schemas.microsoft.com/office/word/2010/wordprocessingDrawing" xmlns:wp="http://schemas.openxmlformats.org/drawingml/2006/wordprocessingDrawing" xmlns:w10="urn:schemas-microsoft-com:office:word" xmlns:w="http://schemas.openxmlformats.org/wordprocessingml/2006/main" xmlns:w14="http://schemas.microsoft.com/office/word/2010/wordml" xmlns:w15="http://schemas.microsoft.com/office/word/2012/wordml" xmlns:w16se="http://schemas.microsoft.com/office/word/2015/wordml/symex" xmlns:wpg="http://schemas.microsoft.com/office/word/2010/wordprocessingGroup" xmlns:wpi="http://schemas.microsoft.com/office/word/2010/wordprocessingInk" xmlns:wne="http://schemas.microsoft.com/office/word/2006/wordml" xmlns:wps="http://schemas.microsoft.com/office/word/2010/wordprocessingShape" mc:Ignorable="w14 w15 w16se wp14">
+<w:endnotes xmlns:wpc="http://schemas.microsoft.com/office/word/2010/wordprocessingCanvas" xmlns:cx="http://schemas.microsoft.com/office/drawing/2014/chartex" xmlns:cx1="http://schemas.microsoft.com/office/drawing/2015/9/8/chartex" xmlns:cx2="http://schemas.microsoft.com/office/drawing/2015/10/21/chartex" xmlns:cx3="http://schemas.microsoft.com/office/drawing/2016/5/9/chartex" xmlns:cx4="http://schemas.microsoft.com/office/drawing/2016/5/10/chartex" xmlns:cx5="http://schemas.microsoft.com/office/drawing/2016/5/11/chartex" xmlns:cx6="http://schemas.microsoft.com/office/drawing/2016/5/12/chartex" xmlns:cx7="http://schemas.microsoft.com/office/drawing/2016/5/13/chartex" xmlns:cx8="http://schemas.microsoft.com/office/drawing/2016/5/14/chartex" xmlns:mc="http://schemas.openxmlformats.org/markup-compatibility/2006" xmlns:aink="http://schemas.microsoft.com/office/drawing/2016/ink" xmlns:am3d="http://schemas.microsoft.com/office/drawing/2017/model3d" xmlns:o="urn:schemas-microsoft-com:office:office" xmlns:r="http://schemas.openxmlformats.org/officeDocument/2006/relationships" xmlns:m="http://schemas.openxmlformats.org/officeDocument/2006/math" xmlns:v="urn:schemas-microsoft-com:vml" xmlns:wp14="http://schemas.microsoft.com/office/word/2010/wordprocessingDrawing" xmlns:wp="http://schemas.openxmlformats.org/drawingml/2006/wordprocessingDrawing" xmlns:w10="urn:schemas-microsoft-com:office:word" xmlns:w="http://schemas.openxmlformats.org/wordprocessingml/2006/main" xmlns:w14="http://schemas.microsoft.com/office/word/2010/wordml" xmlns:w15="http://schemas.microsoft.com/office/word/2012/wordml" xmlns:w16cid="http://schemas.microsoft.com/office/word/2016/wordml/cid" xmlns:w16se="http://schemas.microsoft.com/office/word/2015/wordml/symex" xmlns:wpg="http://schemas.microsoft.com/office/word/2010/wordprocessingGroup" xmlns:wpi="http://schemas.microsoft.com/office/word/2010/wordprocessingInk" xmlns:wne="http://schemas.microsoft.com/office/word/2006/wordml" xmlns:wps="http://schemas.microsoft.com/office/word/2010/wordprocessingShape" mc:Ignorable="w14 w15 w16se w16cid wp14">
   <w:endnote w:type="separator" w:id="-1">
     <w:p>
       <w:r>
@@ -7471,7 +7130,7 @@
 </file>
 
 <file path=word/footer1.xml><?xml version="1.0" encoding="utf-8"?>
-<w:ftr xmlns:wpc="http://schemas.microsoft.com/office/word/2010/wordprocessingCanvas" xmlns:cx="http://schemas.microsoft.com/office/drawing/2014/chartex" xmlns:cx1="http://schemas.microsoft.com/office/drawing/2015/9/8/chartex" xmlns:mc="http://schemas.openxmlformats.org/markup-compatibility/2006" xmlns:o="urn:schemas-microsoft-com:office:office" xmlns:r="http://schemas.openxmlformats.org/officeDocument/2006/relationships" xmlns:m="http://schemas.openxmlformats.org/officeDocument/2006/math" xmlns:v="urn:schemas-microsoft-com:vml" xmlns:wp14="http://schemas.microsoft.com/office/word/2010/wordprocessingDrawing" xmlns:wp="http://schemas.openxmlformats.org/drawingml/2006/wordprocessingDrawing" xmlns:w10="urn:schemas-microsoft-com:office:word" xmlns:w="http://schemas.openxmlformats.org/wordprocessingml/2006/main" xmlns:w14="http://schemas.microsoft.com/office/word/2010/wordml" xmlns:w15="http://schemas.microsoft.com/office/word/2012/wordml" xmlns:w16se="http://schemas.microsoft.com/office/word/2015/wordml/symex" xmlns:wpg="http://schemas.microsoft.com/office/word/2010/wordprocessingGroup" xmlns:wpi="http://schemas.microsoft.com/office/word/2010/wordprocessingInk" xmlns:wne="http://schemas.microsoft.com/office/word/2006/wordml" xmlns:wps="http://schemas.microsoft.com/office/word/2010/wordprocessingShape" mc:Ignorable="w14 w15 w16se wp14">
+<w:ftr xmlns:wpc="http://schemas.microsoft.com/office/word/2010/wordprocessingCanvas" xmlns:cx="http://schemas.microsoft.com/office/drawing/2014/chartex" xmlns:cx1="http://schemas.microsoft.com/office/drawing/2015/9/8/chartex" xmlns:cx2="http://schemas.microsoft.com/office/drawing/2015/10/21/chartex" xmlns:cx3="http://schemas.microsoft.com/office/drawing/2016/5/9/chartex" xmlns:cx4="http://schemas.microsoft.com/office/drawing/2016/5/10/chartex" xmlns:cx5="http://schemas.microsoft.com/office/drawing/2016/5/11/chartex" xmlns:cx6="http://schemas.microsoft.com/office/drawing/2016/5/12/chartex" xmlns:cx7="http://schemas.microsoft.com/office/drawing/2016/5/13/chartex" xmlns:cx8="http://schemas.microsoft.com/office/drawing/2016/5/14/chartex" xmlns:mc="http://schemas.openxmlformats.org/markup-compatibility/2006" xmlns:aink="http://schemas.microsoft.com/office/drawing/2016/ink" xmlns:am3d="http://schemas.microsoft.com/office/drawing/2017/model3d" xmlns:o="urn:schemas-microsoft-com:office:office" xmlns:r="http://schemas.openxmlformats.org/officeDocument/2006/relationships" xmlns:m="http://schemas.openxmlformats.org/officeDocument/2006/math" xmlns:v="urn:schemas-microsoft-com:vml" xmlns:wp14="http://schemas.microsoft.com/office/word/2010/wordprocessingDrawing" xmlns:wp="http://schemas.openxmlformats.org/drawingml/2006/wordprocessingDrawing" xmlns:w10="urn:schemas-microsoft-com:office:word" xmlns:w="http://schemas.openxmlformats.org/wordprocessingml/2006/main" xmlns:w14="http://schemas.microsoft.com/office/word/2010/wordml" xmlns:w15="http://schemas.microsoft.com/office/word/2012/wordml" xmlns:w16cid="http://schemas.microsoft.com/office/word/2016/wordml/cid" xmlns:w16se="http://schemas.microsoft.com/office/word/2015/wordml/symex" xmlns:wpg="http://schemas.microsoft.com/office/word/2010/wordprocessingGroup" xmlns:wpi="http://schemas.microsoft.com/office/word/2010/wordprocessingInk" xmlns:wne="http://schemas.microsoft.com/office/word/2006/wordml" xmlns:wps="http://schemas.microsoft.com/office/word/2010/wordprocessingShape" mc:Ignorable="w14 w15 w16se w16cid wp14">
   <w:sdt>
     <w:sdtPr>
       <w:id w:val="-1818179030"/>
@@ -7527,7 +7186,7 @@
 </file>
 
 <file path=word/footnotes.xml><?xml version="1.0" encoding="utf-8"?>
-<w:footnotes xmlns:wpc="http://schemas.microsoft.com/office/word/2010/wordprocessingCanvas" xmlns:cx="http://schemas.microsoft.com/office/drawing/2014/chartex" xmlns:cx1="http://schemas.microsoft.com/office/drawing/2015/9/8/chartex" xmlns:mc="http://schemas.openxmlformats.org/markup-compatibility/2006" xmlns:o="urn:schemas-microsoft-com:office:office" xmlns:r="http://schemas.openxmlformats.org/officeDocument/2006/relationships" xmlns:m="http://schemas.openxmlformats.org/officeDocument/2006/math" xmlns:v="urn:schemas-microsoft-com:vml" xmlns:wp14="http://schemas.microsoft.com/office/word/2010/wordprocessingDrawing" xmlns:wp="http://schemas.openxmlformats.org/drawingml/2006/wordprocessingDrawing" xmlns:w10="urn:schemas-microsoft-com:office:word" xmlns:w="http://schemas.openxmlformats.org/wordprocessingml/2006/main" xmlns:w14="http://schemas.microsoft.com/office/word/2010/wordml" xmlns:w15="http://schemas.microsoft.com/office/word/2012/wordml" xmlns:w16se="http://schemas.microsoft.com/office/word/2015/wordml/symex" xmlns:wpg="http://schemas.microsoft.com/office/word/2010/wordprocessingGroup" xmlns:wpi="http://schemas.microsoft.com/office/word/2010/wordprocessingInk" xmlns:wne="http://schemas.microsoft.com/office/word/2006/wordml" xmlns:wps="http://schemas.microsoft.com/office/word/2010/wordprocessingShape" mc:Ignorable="w14 w15 w16se wp14">
+<w:footnotes xmlns:wpc="http://schemas.microsoft.com/office/word/2010/wordprocessingCanvas" xmlns:cx="http://schemas.microsoft.com/office/drawing/2014/chartex" xmlns:cx1="http://schemas.microsoft.com/office/drawing/2015/9/8/chartex" xmlns:cx2="http://schemas.microsoft.com/office/drawing/2015/10/21/chartex" xmlns:cx3="http://schemas.microsoft.com/office/drawing/2016/5/9/chartex" xmlns:cx4="http://schemas.microsoft.com/office/drawing/2016/5/10/chartex" xmlns:cx5="http://schemas.microsoft.com/office/drawing/2016/5/11/chartex" xmlns:cx6="http://schemas.microsoft.com/office/drawing/2016/5/12/chartex" xmlns:cx7="http://schemas.microsoft.com/office/drawing/2016/5/13/chartex" xmlns:cx8="http://schemas.microsoft.com/office/drawing/2016/5/14/chartex" xmlns:mc="http://schemas.openxmlformats.org/markup-compatibility/2006" xmlns:aink="http://schemas.microsoft.com/office/drawing/2016/ink" xmlns:am3d="http://schemas.microsoft.com/office/drawing/2017/model3d" xmlns:o="urn:schemas-microsoft-com:office:office" xmlns:r="http://schemas.openxmlformats.org/officeDocument/2006/relationships" xmlns:m="http://schemas.openxmlformats.org/officeDocument/2006/math" xmlns:v="urn:schemas-microsoft-com:vml" xmlns:wp14="http://schemas.microsoft.com/office/word/2010/wordprocessingDrawing" xmlns:wp="http://schemas.openxmlformats.org/drawingml/2006/wordprocessingDrawing" xmlns:w10="urn:schemas-microsoft-com:office:word" xmlns:w="http://schemas.openxmlformats.org/wordprocessingml/2006/main" xmlns:w14="http://schemas.microsoft.com/office/word/2010/wordml" xmlns:w15="http://schemas.microsoft.com/office/word/2012/wordml" xmlns:w16cid="http://schemas.microsoft.com/office/word/2016/wordml/cid" xmlns:w16se="http://schemas.microsoft.com/office/word/2015/wordml/symex" xmlns:wpg="http://schemas.microsoft.com/office/word/2010/wordprocessingGroup" xmlns:wpi="http://schemas.microsoft.com/office/word/2010/wordprocessingInk" xmlns:wne="http://schemas.microsoft.com/office/word/2006/wordml" xmlns:wps="http://schemas.microsoft.com/office/word/2010/wordprocessingShape" mc:Ignorable="w14 w15 w16se w16cid wp14">
   <w:footnote w:type="separator" w:id="-1">
     <w:p>
       <w:r>
@@ -7563,7 +7222,7 @@
           <w:sz w:val="16"/>
           <w:szCs w:val="16"/>
         </w:rPr>
-        <w:t xml:space="preserve"> Corresponding author. Tel.: +31 (0)24 3521 373. </w:t>
+        <w:t xml:space="preserve"> Corresponding author. </w:t>
       </w:r>
       <w:r>
         <w:rPr>
@@ -7580,7 +7239,7 @@
             <w:sz w:val="16"/>
             <w:szCs w:val="16"/>
           </w:rPr>
-          <w:t>HansRutger.Bosker@ru.nl</w:t>
+          <w:t>HansRutger.Bosker@donders.ru.nl</w:t>
         </w:r>
       </w:hyperlink>
     </w:p>
@@ -7589,7 +7248,7 @@
 </file>
 
 <file path=word/header1.xml><?xml version="1.0" encoding="utf-8"?>
-<w:hdr xmlns:wpc="http://schemas.microsoft.com/office/word/2010/wordprocessingCanvas" xmlns:cx="http://schemas.microsoft.com/office/drawing/2014/chartex" xmlns:cx1="http://schemas.microsoft.com/office/drawing/2015/9/8/chartex" xmlns:mc="http://schemas.openxmlformats.org/markup-compatibility/2006" xmlns:o="urn:schemas-microsoft-com:office:office" xmlns:r="http://schemas.openxmlformats.org/officeDocument/2006/relationships" xmlns:m="http://schemas.openxmlformats.org/officeDocument/2006/math" xmlns:v="urn:schemas-microsoft-com:vml" xmlns:wp14="http://schemas.microsoft.com/office/word/2010/wordprocessingDrawing" xmlns:wp="http://schemas.openxmlformats.org/drawingml/2006/wordprocessingDrawing" xmlns:w10="urn:schemas-microsoft-com:office:word" xmlns:w="http://schemas.openxmlformats.org/wordprocessingml/2006/main" xmlns:w14="http://schemas.microsoft.com/office/word/2010/wordml" xmlns:w15="http://schemas.microsoft.com/office/word/2012/wordml" xmlns:w16se="http://schemas.microsoft.com/office/word/2015/wordml/symex" xmlns:wpg="http://schemas.microsoft.com/office/word/2010/wordprocessingGroup" xmlns:wpi="http://schemas.microsoft.com/office/word/2010/wordprocessingInk" xmlns:wne="http://schemas.microsoft.com/office/word/2006/wordml" xmlns:wps="http://schemas.microsoft.com/office/word/2010/wordprocessingShape" mc:Ignorable="w14 w15 w16se wp14">
+<w:hdr xmlns:wpc="http://schemas.microsoft.com/office/word/2010/wordprocessingCanvas" xmlns:cx="http://schemas.microsoft.com/office/drawing/2014/chartex" xmlns:cx1="http://schemas.microsoft.com/office/drawing/2015/9/8/chartex" xmlns:cx2="http://schemas.microsoft.com/office/drawing/2015/10/21/chartex" xmlns:cx3="http://schemas.microsoft.com/office/drawing/2016/5/9/chartex" xmlns:cx4="http://schemas.microsoft.com/office/drawing/2016/5/10/chartex" xmlns:cx5="http://schemas.microsoft.com/office/drawing/2016/5/11/chartex" xmlns:cx6="http://schemas.microsoft.com/office/drawing/2016/5/12/chartex" xmlns:cx7="http://schemas.microsoft.com/office/drawing/2016/5/13/chartex" xmlns:cx8="http://schemas.microsoft.com/office/drawing/2016/5/14/chartex" xmlns:mc="http://schemas.openxmlformats.org/markup-compatibility/2006" xmlns:aink="http://schemas.microsoft.com/office/drawing/2016/ink" xmlns:am3d="http://schemas.microsoft.com/office/drawing/2017/model3d" xmlns:o="urn:schemas-microsoft-com:office:office" xmlns:r="http://schemas.openxmlformats.org/officeDocument/2006/relationships" xmlns:m="http://schemas.openxmlformats.org/officeDocument/2006/math" xmlns:v="urn:schemas-microsoft-com:vml" xmlns:wp14="http://schemas.microsoft.com/office/word/2010/wordprocessingDrawing" xmlns:wp="http://schemas.openxmlformats.org/drawingml/2006/wordprocessingDrawing" xmlns:w10="urn:schemas-microsoft-com:office:word" xmlns:w="http://schemas.openxmlformats.org/wordprocessingml/2006/main" xmlns:w14="http://schemas.microsoft.com/office/word/2010/wordml" xmlns:w15="http://schemas.microsoft.com/office/word/2012/wordml" xmlns:w16cid="http://schemas.microsoft.com/office/word/2016/wordml/cid" xmlns:w16se="http://schemas.microsoft.com/office/word/2015/wordml/symex" xmlns:wpg="http://schemas.microsoft.com/office/word/2010/wordprocessingGroup" xmlns:wpi="http://schemas.microsoft.com/office/word/2010/wordprocessingInk" xmlns:wne="http://schemas.microsoft.com/office/word/2006/wordml" xmlns:wps="http://schemas.microsoft.com/office/word/2010/wordprocessingShape" mc:Ignorable="w14 w15 w16se w16cid wp14">
   <w:p>
     <w:pPr>
       <w:tabs>
@@ -7664,7 +7323,7 @@
 </file>
 
 <file path=word/numbering.xml><?xml version="1.0" encoding="utf-8"?>
-<w:numbering xmlns:wpc="http://schemas.microsoft.com/office/word/2010/wordprocessingCanvas" xmlns:cx="http://schemas.microsoft.com/office/drawing/2014/chartex" xmlns:cx1="http://schemas.microsoft.com/office/drawing/2015/9/8/chartex" xmlns:mc="http://schemas.openxmlformats.org/markup-compatibility/2006" xmlns:o="urn:schemas-microsoft-com:office:office" xmlns:r="http://schemas.openxmlformats.org/officeDocument/2006/relationships" xmlns:m="http://schemas.openxmlformats.org/officeDocument/2006/math" xmlns:v="urn:schemas-microsoft-com:vml" xmlns:wp14="http://schemas.microsoft.com/office/word/2010/wordprocessingDrawing" xmlns:wp="http://schemas.openxmlformats.org/drawingml/2006/wordprocessingDrawing" xmlns:w10="urn:schemas-microsoft-com:office:word" xmlns:w="http://schemas.openxmlformats.org/wordprocessingml/2006/main" xmlns:w14="http://schemas.microsoft.com/office/word/2010/wordml" xmlns:w15="http://schemas.microsoft.com/office/word/2012/wordml" xmlns:w16se="http://schemas.microsoft.com/office/word/2015/wordml/symex" xmlns:wpg="http://schemas.microsoft.com/office/word/2010/wordprocessingGroup" xmlns:wpi="http://schemas.microsoft.com/office/word/2010/wordprocessingInk" xmlns:wne="http://schemas.microsoft.com/office/word/2006/wordml" xmlns:wps="http://schemas.microsoft.com/office/word/2010/wordprocessingShape" mc:Ignorable="w14 w15 w16se wp14">
+<w:numbering xmlns:wpc="http://schemas.microsoft.com/office/word/2010/wordprocessingCanvas" xmlns:cx="http://schemas.microsoft.com/office/drawing/2014/chartex" xmlns:cx1="http://schemas.microsoft.com/office/drawing/2015/9/8/chartex" xmlns:cx2="http://schemas.microsoft.com/office/drawing/2015/10/21/chartex" xmlns:cx3="http://schemas.microsoft.com/office/drawing/2016/5/9/chartex" xmlns:cx4="http://schemas.microsoft.com/office/drawing/2016/5/10/chartex" xmlns:cx5="http://schemas.microsoft.com/office/drawing/2016/5/11/chartex" xmlns:cx6="http://schemas.microsoft.com/office/drawing/2016/5/12/chartex" xmlns:cx7="http://schemas.microsoft.com/office/drawing/2016/5/13/chartex" xmlns:cx8="http://schemas.microsoft.com/office/drawing/2016/5/14/chartex" xmlns:mc="http://schemas.openxmlformats.org/markup-compatibility/2006" xmlns:aink="http://schemas.microsoft.com/office/drawing/2016/ink" xmlns:am3d="http://schemas.microsoft.com/office/drawing/2017/model3d" xmlns:o="urn:schemas-microsoft-com:office:office" xmlns:r="http://schemas.openxmlformats.org/officeDocument/2006/relationships" xmlns:m="http://schemas.openxmlformats.org/officeDocument/2006/math" xmlns:v="urn:schemas-microsoft-com:vml" xmlns:wp14="http://schemas.microsoft.com/office/word/2010/wordprocessingDrawing" xmlns:wp="http://schemas.openxmlformats.org/drawingml/2006/wordprocessingDrawing" xmlns:w10="urn:schemas-microsoft-com:office:word" xmlns:w="http://schemas.openxmlformats.org/wordprocessingml/2006/main" xmlns:w14="http://schemas.microsoft.com/office/word/2010/wordml" xmlns:w15="http://schemas.microsoft.com/office/word/2012/wordml" xmlns:w16cid="http://schemas.microsoft.com/office/word/2016/wordml/cid" xmlns:w16se="http://schemas.microsoft.com/office/word/2015/wordml/symex" xmlns:wpg="http://schemas.microsoft.com/office/word/2010/wordprocessingGroup" xmlns:wpi="http://schemas.microsoft.com/office/word/2010/wordprocessingInk" xmlns:wne="http://schemas.microsoft.com/office/word/2006/wordml" xmlns:wps="http://schemas.microsoft.com/office/word/2010/wordprocessingShape" mc:Ignorable="w14 w15 w16se w16cid wp14">
   <w:abstractNum w:abstractNumId="0" w15:restartNumberingAfterBreak="0">
     <w:nsid w:val="01444E0A"/>
     <w:multiLevelType w:val="hybridMultilevel"/>
@@ -11853,7 +11512,7 @@
 </file>
 
 <file path=word/people.xml><?xml version="1.0" encoding="utf-8"?>
-<w15:people xmlns:wpc="http://schemas.microsoft.com/office/word/2010/wordprocessingCanvas" xmlns:cx="http://schemas.microsoft.com/office/drawing/2014/chartex" xmlns:cx1="http://schemas.microsoft.com/office/drawing/2015/9/8/chartex" xmlns:mc="http://schemas.openxmlformats.org/markup-compatibility/2006" xmlns:o="urn:schemas-microsoft-com:office:office" xmlns:r="http://schemas.openxmlformats.org/officeDocument/2006/relationships" xmlns:m="http://schemas.openxmlformats.org/officeDocument/2006/math" xmlns:v="urn:schemas-microsoft-com:vml" xmlns:wp14="http://schemas.microsoft.com/office/word/2010/wordprocessingDrawing" xmlns:wp="http://schemas.openxmlformats.org/drawingml/2006/wordprocessingDrawing" xmlns:w10="urn:schemas-microsoft-com:office:word" xmlns:w="http://schemas.openxmlformats.org/wordprocessingml/2006/main" xmlns:w14="http://schemas.microsoft.com/office/word/2010/wordml" xmlns:w15="http://schemas.microsoft.com/office/word/2012/wordml" xmlns:w16se="http://schemas.microsoft.com/office/word/2015/wordml/symex" xmlns:wpg="http://schemas.microsoft.com/office/word/2010/wordprocessingGroup" xmlns:wpi="http://schemas.microsoft.com/office/word/2010/wordprocessingInk" xmlns:wne="http://schemas.microsoft.com/office/word/2006/wordml" xmlns:wps="http://schemas.microsoft.com/office/word/2010/wordprocessingShape" mc:Ignorable="w14 w15 w16se wp14">
+<w15:people xmlns:wpc="http://schemas.microsoft.com/office/word/2010/wordprocessingCanvas" xmlns:cx="http://schemas.microsoft.com/office/drawing/2014/chartex" xmlns:cx1="http://schemas.microsoft.com/office/drawing/2015/9/8/chartex" xmlns:cx2="http://schemas.microsoft.com/office/drawing/2015/10/21/chartex" xmlns:cx3="http://schemas.microsoft.com/office/drawing/2016/5/9/chartex" xmlns:cx4="http://schemas.microsoft.com/office/drawing/2016/5/10/chartex" xmlns:cx5="http://schemas.microsoft.com/office/drawing/2016/5/11/chartex" xmlns:cx6="http://schemas.microsoft.com/office/drawing/2016/5/12/chartex" xmlns:cx7="http://schemas.microsoft.com/office/drawing/2016/5/13/chartex" xmlns:cx8="http://schemas.microsoft.com/office/drawing/2016/5/14/chartex" xmlns:mc="http://schemas.openxmlformats.org/markup-compatibility/2006" xmlns:aink="http://schemas.microsoft.com/office/drawing/2016/ink" xmlns:am3d="http://schemas.microsoft.com/office/drawing/2017/model3d" xmlns:o="urn:schemas-microsoft-com:office:office" xmlns:r="http://schemas.openxmlformats.org/officeDocument/2006/relationships" xmlns:m="http://schemas.openxmlformats.org/officeDocument/2006/math" xmlns:v="urn:schemas-microsoft-com:vml" xmlns:wp14="http://schemas.microsoft.com/office/word/2010/wordprocessingDrawing" xmlns:wp="http://schemas.openxmlformats.org/drawingml/2006/wordprocessingDrawing" xmlns:w10="urn:schemas-microsoft-com:office:word" xmlns:w="http://schemas.openxmlformats.org/wordprocessingml/2006/main" xmlns:w14="http://schemas.microsoft.com/office/word/2010/wordml" xmlns:w15="http://schemas.microsoft.com/office/word/2012/wordml" xmlns:w16cid="http://schemas.microsoft.com/office/word/2016/wordml/cid" xmlns:w16se="http://schemas.microsoft.com/office/word/2015/wordml/symex" xmlns:wpg="http://schemas.microsoft.com/office/word/2010/wordprocessingGroup" xmlns:wpi="http://schemas.microsoft.com/office/word/2010/wordprocessingInk" xmlns:wne="http://schemas.microsoft.com/office/word/2006/wordml" xmlns:wps="http://schemas.microsoft.com/office/word/2010/wordprocessingShape" mc:Ignorable="w14 w15 w16se w16cid wp14">
   <w15:person w15:author="Hans Rutger Bosker">
     <w15:presenceInfo w15:providerId="AD" w15:userId="S-1-5-21-1957994488-1644491937-839522115-7048"/>
   </w15:person>
@@ -11861,7 +11520,7 @@
 </file>
 
 <file path=word/styles.xml><?xml version="1.0" encoding="utf-8"?>
-<w:styles xmlns:mc="http://schemas.openxmlformats.org/markup-compatibility/2006" xmlns:r="http://schemas.openxmlformats.org/officeDocument/2006/relationships" xmlns:w="http://schemas.openxmlformats.org/wordprocessingml/2006/main" xmlns:w14="http://schemas.microsoft.com/office/word/2010/wordml" xmlns:w15="http://schemas.microsoft.com/office/word/2012/wordml" xmlns:w16se="http://schemas.microsoft.com/office/word/2015/wordml/symex" mc:Ignorable="w14 w15 w16se">
+<w:styles xmlns:mc="http://schemas.openxmlformats.org/markup-compatibility/2006" xmlns:r="http://schemas.openxmlformats.org/officeDocument/2006/relationships" xmlns:w="http://schemas.openxmlformats.org/wordprocessingml/2006/main" xmlns:w14="http://schemas.microsoft.com/office/word/2010/wordml" xmlns:w15="http://schemas.microsoft.com/office/word/2012/wordml" xmlns:w16cid="http://schemas.microsoft.com/office/word/2016/wordml/cid" xmlns:w16se="http://schemas.microsoft.com/office/word/2015/wordml/symex" mc:Ignorable="w14 w15 w16se w16cid">
   <w:docDefaults>
     <w:rPrDefault>
       <w:rPr>
@@ -11873,7 +11532,7 @@
     </w:rPrDefault>
     <w:pPrDefault/>
   </w:docDefaults>
-  <w:latentStyles w:defLockedState="0" w:defUIPriority="99" w:defSemiHidden="0" w:defUnhideWhenUsed="0" w:defQFormat="0" w:count="371">
+  <w:latentStyles w:defLockedState="0" w:defUIPriority="99" w:defSemiHidden="0" w:defUnhideWhenUsed="0" w:defQFormat="0" w:count="375">
     <w:lsdException w:name="Normal" w:uiPriority="0" w:qFormat="1"/>
     <w:lsdException w:name="heading 1" w:uiPriority="0" w:qFormat="1"/>
     <w:lsdException w:name="heading 2" w:semiHidden="1" w:uiPriority="0" w:unhideWhenUsed="1" w:qFormat="1"/>
@@ -12245,6 +11904,10 @@
     <w:lsdException w:name="List Table 5 Dark Accent 6" w:uiPriority="50"/>
     <w:lsdException w:name="List Table 6 Colorful Accent 6" w:uiPriority="51"/>
     <w:lsdException w:name="List Table 7 Colorful Accent 6" w:uiPriority="52"/>
+    <w:lsdException w:name="Mention" w:semiHidden="1" w:unhideWhenUsed="1"/>
+    <w:lsdException w:name="Smart Hyperlink" w:semiHidden="1" w:unhideWhenUsed="1"/>
+    <w:lsdException w:name="Hashtag" w:semiHidden="1" w:unhideWhenUsed="1"/>
+    <w:lsdException w:name="Unresolved Mention" w:semiHidden="1" w:unhideWhenUsed="1"/>
   </w:latentStyles>
   <w:style w:type="paragraph" w:default="1" w:styleId="Normal">
     <w:name w:val="Normal"/>
@@ -12364,6 +12027,7 @@
   <w:style w:type="character" w:default="1" w:styleId="DefaultParagraphFont">
     <w:name w:val="Default Paragraph Font"/>
     <w:uiPriority w:val="1"/>
+    <w:semiHidden/>
     <w:unhideWhenUsed/>
   </w:style>
   <w:style w:type="table" w:default="1" w:styleId="TableNormal">
@@ -13157,6 +12821,18 @@
       <w:lang w:val="en-GB" w:eastAsia="en-GB"/>
     </w:rPr>
   </w:style>
+  <w:style w:type="character" w:styleId="UnresolvedMention">
+    <w:name w:val="Unresolved Mention"/>
+    <w:basedOn w:val="DefaultParagraphFont"/>
+    <w:uiPriority w:val="99"/>
+    <w:semiHidden/>
+    <w:unhideWhenUsed/>
+    <w:rsid w:val="008478D5"/>
+    <w:rPr>
+      <w:color w:val="605E5C"/>
+      <w:shd w:val="clear" w:color="auto" w:fill="E1DFDD"/>
+    </w:rPr>
+  </w:style>
 </w:styles>
 </file>
 
@@ -13450,7 +13126,7 @@
 </file>
 
 <file path=customXml/itemProps1.xml><?xml version="1.0" encoding="utf-8"?>
-<ds:datastoreItem xmlns:ds="http://schemas.openxmlformats.org/officeDocument/2006/customXml" ds:itemID="{383166D8-0418-4E35-8346-78871C2AAEA7}">
+<ds:datastoreItem xmlns:ds="http://schemas.openxmlformats.org/officeDocument/2006/customXml" ds:itemID="{8BEDE164-3950-460F-857F-2060ED0403CD}">
   <ds:schemaRefs>
     <ds:schemaRef ds:uri="http://schemas.openxmlformats.org/officeDocument/2006/bibliography"/>
   </ds:schemaRefs>

</xml_diff>